<commit_message>
UPDATE Realisierungsbericht & Projektplan
</commit_message>
<xml_diff>
--- a/3_2_Projektplan_WDB.docx
+++ b/3_2_Projektplan_WDB.docx
@@ -321,7 +321,7 @@
         </w:tblBorders>
         <w:tblCellMar>
           <w:top w:w="0" w:type="dxa"/>
-          <w:left w:w="38" w:type="dxa"/>
+          <w:left w:w="33" w:type="dxa"/>
           <w:bottom w:w="0" w:type="dxa"/>
           <w:right w:w="108" w:type="dxa"/>
         </w:tblCellMar>
@@ -350,7 +350,7 @@
             </w:tcBorders>
             <w:shd w:color="auto" w:fill="D9D9D9" w:val="clear"/>
             <w:tcMar>
-              <w:left w:w="38" w:type="dxa"/>
+              <w:left w:w="33" w:type="dxa"/>
             </w:tcMar>
           </w:tcPr>
           <w:p>
@@ -362,7 +362,9 @@
               </w:rPr>
             </w:pPr>
             <w:r>
-              <w:rPr/>
+              <w:rPr>
+                <w:lang w:val="de-CH"/>
+              </w:rPr>
             </w:r>
           </w:p>
         </w:tc>
@@ -379,7 +381,7 @@
             </w:tcBorders>
             <w:shd w:color="auto" w:fill="D9D9D9" w:val="clear"/>
             <w:tcMar>
-              <w:left w:w="38" w:type="dxa"/>
+              <w:left w:w="33" w:type="dxa"/>
             </w:tcMar>
           </w:tcPr>
           <w:p>
@@ -391,7 +393,9 @@
               </w:rPr>
             </w:pPr>
             <w:r>
-              <w:rPr/>
+              <w:rPr>
+                <w:lang w:val="de-CH"/>
+              </w:rPr>
             </w:r>
           </w:p>
         </w:tc>
@@ -408,7 +412,7 @@
             </w:tcBorders>
             <w:shd w:color="auto" w:fill="D9D9D9" w:val="clear"/>
             <w:tcMar>
-              <w:left w:w="38" w:type="dxa"/>
+              <w:left w:w="33" w:type="dxa"/>
             </w:tcMar>
           </w:tcPr>
           <w:p>
@@ -420,7 +424,9 @@
               </w:rPr>
             </w:pPr>
             <w:r>
-              <w:rPr/>
+              <w:rPr>
+                <w:lang w:val="de-CH"/>
+              </w:rPr>
             </w:r>
           </w:p>
         </w:tc>
@@ -437,7 +443,7 @@
             </w:tcBorders>
             <w:shd w:color="auto" w:fill="D9D9D9" w:val="clear"/>
             <w:tcMar>
-              <w:left w:w="38" w:type="dxa"/>
+              <w:left w:w="33" w:type="dxa"/>
             </w:tcMar>
           </w:tcPr>
           <w:p>
@@ -449,7 +455,9 @@
               </w:rPr>
             </w:pPr>
             <w:r>
-              <w:rPr/>
+              <w:rPr>
+                <w:lang w:val="de-CH"/>
+              </w:rPr>
             </w:r>
           </w:p>
         </w:tc>
@@ -469,7 +477,7 @@
             </w:tcBorders>
             <w:shd w:color="auto" w:fill="auto" w:val="clear"/>
             <w:tcMar>
-              <w:left w:w="38" w:type="dxa"/>
+              <w:left w:w="33" w:type="dxa"/>
             </w:tcMar>
           </w:tcPr>
           <w:p>
@@ -499,7 +507,7 @@
             </w:tcBorders>
             <w:shd w:color="auto" w:fill="auto" w:val="clear"/>
             <w:tcMar>
-              <w:left w:w="38" w:type="dxa"/>
+              <w:left w:w="33" w:type="dxa"/>
             </w:tcMar>
           </w:tcPr>
           <w:p>
@@ -531,7 +539,7 @@
             </w:tcBorders>
             <w:shd w:color="auto" w:fill="auto" w:val="clear"/>
             <w:tcMar>
-              <w:left w:w="38" w:type="dxa"/>
+              <w:left w:w="33" w:type="dxa"/>
             </w:tcMar>
           </w:tcPr>
           <w:p>
@@ -563,7 +571,7 @@
             </w:tcBorders>
             <w:shd w:color="auto" w:fill="auto" w:val="clear"/>
             <w:tcMar>
-              <w:left w:w="38" w:type="dxa"/>
+              <w:left w:w="33" w:type="dxa"/>
             </w:tcMar>
           </w:tcPr>
           <w:p>
@@ -598,7 +606,7 @@
             </w:tcBorders>
             <w:shd w:color="auto" w:fill="auto" w:val="clear"/>
             <w:tcMar>
-              <w:left w:w="38" w:type="dxa"/>
+              <w:left w:w="33" w:type="dxa"/>
             </w:tcMar>
           </w:tcPr>
           <w:p>
@@ -630,7 +638,7 @@
             </w:tcBorders>
             <w:shd w:color="auto" w:fill="auto" w:val="clear"/>
             <w:tcMar>
-              <w:left w:w="38" w:type="dxa"/>
+              <w:left w:w="33" w:type="dxa"/>
             </w:tcMar>
           </w:tcPr>
           <w:p>
@@ -662,7 +670,7 @@
             </w:tcBorders>
             <w:shd w:color="auto" w:fill="auto" w:val="clear"/>
             <w:tcMar>
-              <w:left w:w="38" w:type="dxa"/>
+              <w:left w:w="33" w:type="dxa"/>
             </w:tcMar>
           </w:tcPr>
           <w:p>
@@ -694,7 +702,7 @@
             </w:tcBorders>
             <w:shd w:color="auto" w:fill="auto" w:val="clear"/>
             <w:tcMar>
-              <w:left w:w="38" w:type="dxa"/>
+              <w:left w:w="33" w:type="dxa"/>
             </w:tcMar>
           </w:tcPr>
           <w:p>
@@ -729,7 +737,7 @@
             </w:tcBorders>
             <w:shd w:color="auto" w:fill="auto" w:val="clear"/>
             <w:tcMar>
-              <w:left w:w="38" w:type="dxa"/>
+              <w:left w:w="33" w:type="dxa"/>
             </w:tcMar>
           </w:tcPr>
           <w:p>
@@ -761,7 +769,7 @@
             </w:tcBorders>
             <w:shd w:color="auto" w:fill="auto" w:val="clear"/>
             <w:tcMar>
-              <w:left w:w="38" w:type="dxa"/>
+              <w:left w:w="33" w:type="dxa"/>
             </w:tcMar>
           </w:tcPr>
           <w:p>
@@ -793,7 +801,7 @@
             </w:tcBorders>
             <w:shd w:color="auto" w:fill="auto" w:val="clear"/>
             <w:tcMar>
-              <w:left w:w="38" w:type="dxa"/>
+              <w:left w:w="33" w:type="dxa"/>
             </w:tcMar>
           </w:tcPr>
           <w:p>
@@ -825,7 +833,7 @@
             </w:tcBorders>
             <w:shd w:color="auto" w:fill="auto" w:val="clear"/>
             <w:tcMar>
-              <w:left w:w="38" w:type="dxa"/>
+              <w:left w:w="33" w:type="dxa"/>
             </w:tcMar>
           </w:tcPr>
           <w:p>
@@ -860,7 +868,7 @@
             </w:tcBorders>
             <w:shd w:color="auto" w:fill="auto" w:val="clear"/>
             <w:tcMar>
-              <w:left w:w="38" w:type="dxa"/>
+              <w:left w:w="33" w:type="dxa"/>
             </w:tcMar>
           </w:tcPr>
           <w:p>
@@ -892,7 +900,7 @@
             </w:tcBorders>
             <w:shd w:color="auto" w:fill="auto" w:val="clear"/>
             <w:tcMar>
-              <w:left w:w="38" w:type="dxa"/>
+              <w:left w:w="33" w:type="dxa"/>
             </w:tcMar>
           </w:tcPr>
           <w:p>
@@ -924,7 +932,7 @@
             </w:tcBorders>
             <w:shd w:color="auto" w:fill="auto" w:val="clear"/>
             <w:tcMar>
-              <w:left w:w="38" w:type="dxa"/>
+              <w:left w:w="33" w:type="dxa"/>
             </w:tcMar>
           </w:tcPr>
           <w:p>
@@ -956,7 +964,7 @@
             </w:tcBorders>
             <w:shd w:color="auto" w:fill="auto" w:val="clear"/>
             <w:tcMar>
-              <w:left w:w="38" w:type="dxa"/>
+              <w:left w:w="33" w:type="dxa"/>
             </w:tcMar>
           </w:tcPr>
           <w:p>
@@ -991,7 +999,7 @@
             </w:tcBorders>
             <w:shd w:color="auto" w:fill="auto" w:val="clear"/>
             <w:tcMar>
-              <w:left w:w="38" w:type="dxa"/>
+              <w:left w:w="33" w:type="dxa"/>
             </w:tcMar>
           </w:tcPr>
           <w:p>
@@ -1019,7 +1027,7 @@
             </w:tcBorders>
             <w:shd w:color="auto" w:fill="auto" w:val="clear"/>
             <w:tcMar>
-              <w:left w:w="38" w:type="dxa"/>
+              <w:left w:w="33" w:type="dxa"/>
             </w:tcMar>
           </w:tcPr>
           <w:p>
@@ -1047,7 +1055,7 @@
             </w:tcBorders>
             <w:shd w:color="auto" w:fill="auto" w:val="clear"/>
             <w:tcMar>
-              <w:left w:w="38" w:type="dxa"/>
+              <w:left w:w="33" w:type="dxa"/>
             </w:tcMar>
           </w:tcPr>
           <w:p>
@@ -1075,7 +1083,7 @@
             </w:tcBorders>
             <w:shd w:color="auto" w:fill="auto" w:val="clear"/>
             <w:tcMar>
-              <w:left w:w="38" w:type="dxa"/>
+              <w:left w:w="33" w:type="dxa"/>
             </w:tcMar>
           </w:tcPr>
           <w:p>
@@ -1106,7 +1114,7 @@
             </w:tcBorders>
             <w:shd w:color="auto" w:fill="auto" w:val="clear"/>
             <w:tcMar>
-              <w:left w:w="38" w:type="dxa"/>
+              <w:left w:w="33" w:type="dxa"/>
             </w:tcMar>
           </w:tcPr>
           <w:p>
@@ -1134,7 +1142,7 @@
             </w:tcBorders>
             <w:shd w:color="auto" w:fill="auto" w:val="clear"/>
             <w:tcMar>
-              <w:left w:w="38" w:type="dxa"/>
+              <w:left w:w="33" w:type="dxa"/>
             </w:tcMar>
           </w:tcPr>
           <w:p>
@@ -1162,7 +1170,7 @@
             </w:tcBorders>
             <w:shd w:color="auto" w:fill="auto" w:val="clear"/>
             <w:tcMar>
-              <w:left w:w="38" w:type="dxa"/>
+              <w:left w:w="33" w:type="dxa"/>
             </w:tcMar>
           </w:tcPr>
           <w:p>
@@ -1190,7 +1198,7 @@
             </w:tcBorders>
             <w:shd w:color="auto" w:fill="auto" w:val="clear"/>
             <w:tcMar>
-              <w:left w:w="38" w:type="dxa"/>
+              <w:left w:w="33" w:type="dxa"/>
             </w:tcMar>
           </w:tcPr>
           <w:p>
@@ -1221,7 +1229,7 @@
             </w:tcBorders>
             <w:shd w:color="auto" w:fill="auto" w:val="clear"/>
             <w:tcMar>
-              <w:left w:w="38" w:type="dxa"/>
+              <w:left w:w="33" w:type="dxa"/>
             </w:tcMar>
           </w:tcPr>
           <w:p>
@@ -1249,7 +1257,7 @@
             </w:tcBorders>
             <w:shd w:color="auto" w:fill="auto" w:val="clear"/>
             <w:tcMar>
-              <w:left w:w="38" w:type="dxa"/>
+              <w:left w:w="33" w:type="dxa"/>
             </w:tcMar>
           </w:tcPr>
           <w:p>
@@ -1277,7 +1285,7 @@
             </w:tcBorders>
             <w:shd w:color="auto" w:fill="auto" w:val="clear"/>
             <w:tcMar>
-              <w:left w:w="38" w:type="dxa"/>
+              <w:left w:w="33" w:type="dxa"/>
             </w:tcMar>
           </w:tcPr>
           <w:p>
@@ -1305,7 +1313,7 @@
             </w:tcBorders>
             <w:shd w:color="auto" w:fill="auto" w:val="clear"/>
             <w:tcMar>
-              <w:left w:w="38" w:type="dxa"/>
+              <w:left w:w="33" w:type="dxa"/>
             </w:tcMar>
           </w:tcPr>
           <w:p>
@@ -1336,7 +1344,7 @@
             </w:tcBorders>
             <w:shd w:color="auto" w:fill="auto" w:val="clear"/>
             <w:tcMar>
-              <w:left w:w="38" w:type="dxa"/>
+              <w:left w:w="33" w:type="dxa"/>
             </w:tcMar>
           </w:tcPr>
           <w:p>
@@ -1364,7 +1372,7 @@
             </w:tcBorders>
             <w:shd w:color="auto" w:fill="auto" w:val="clear"/>
             <w:tcMar>
-              <w:left w:w="38" w:type="dxa"/>
+              <w:left w:w="33" w:type="dxa"/>
             </w:tcMar>
           </w:tcPr>
           <w:p>
@@ -1392,7 +1400,7 @@
             </w:tcBorders>
             <w:shd w:color="auto" w:fill="auto" w:val="clear"/>
             <w:tcMar>
-              <w:left w:w="38" w:type="dxa"/>
+              <w:left w:w="33" w:type="dxa"/>
             </w:tcMar>
           </w:tcPr>
           <w:p>
@@ -1420,7 +1428,7 @@
             </w:tcBorders>
             <w:shd w:color="auto" w:fill="auto" w:val="clear"/>
             <w:tcMar>
-              <w:left w:w="38" w:type="dxa"/>
+              <w:left w:w="33" w:type="dxa"/>
             </w:tcMar>
           </w:tcPr>
           <w:p>
@@ -1451,7 +1459,7 @@
             </w:tcBorders>
             <w:shd w:color="auto" w:fill="auto" w:val="clear"/>
             <w:tcMar>
-              <w:left w:w="38" w:type="dxa"/>
+              <w:left w:w="33" w:type="dxa"/>
             </w:tcMar>
           </w:tcPr>
           <w:p>
@@ -1462,7 +1470,11 @@
             </w:pPr>
             <w:r>
               <w:rPr/>
-              <w:t>07.11.2017</w:t>
+              <w:t>14</w:t>
+            </w:r>
+            <w:r>
+              <w:rPr/>
+              <w:t>.11.2017</w:t>
             </w:r>
           </w:p>
         </w:tc>
@@ -1479,7 +1491,7 @@
             </w:tcBorders>
             <w:shd w:color="auto" w:fill="auto" w:val="clear"/>
             <w:tcMar>
-              <w:left w:w="38" w:type="dxa"/>
+              <w:left w:w="33" w:type="dxa"/>
             </w:tcMar>
           </w:tcPr>
           <w:p>
@@ -1507,7 +1519,7 @@
             </w:tcBorders>
             <w:shd w:color="auto" w:fill="auto" w:val="clear"/>
             <w:tcMar>
-              <w:left w:w="38" w:type="dxa"/>
+              <w:left w:w="33" w:type="dxa"/>
             </w:tcMar>
           </w:tcPr>
           <w:p>
@@ -1535,7 +1547,340 @@
             </w:tcBorders>
             <w:shd w:color="auto" w:fill="auto" w:val="clear"/>
             <w:tcMar>
-              <w:left w:w="38" w:type="dxa"/>
+              <w:left w:w="33" w:type="dxa"/>
+            </w:tcMar>
+          </w:tcPr>
+          <w:p>
+            <w:pPr>
+              <w:pStyle w:val="TextCDB"/>
+              <w:spacing w:before="0" w:after="120"/>
+              <w:rPr/>
+            </w:pPr>
+            <w:r>
+              <w:rPr/>
+              <w:t>Joel Häberli</w:t>
+            </w:r>
+          </w:p>
+        </w:tc>
+      </w:tr>
+      <w:tr>
+        <w:trPr/>
+        <w:tc>
+          <w:tcPr>
+            <w:tcW w:w="1526" w:type="dxa"/>
+            <w:tcBorders>
+              <w:left w:val="single" w:sz="4" w:space="0" w:color="00000A"/>
+              <w:bottom w:val="single" w:sz="4" w:space="0" w:color="00000A"/>
+              <w:right w:val="single" w:sz="4" w:space="0" w:color="00000A"/>
+              <w:insideH w:val="single" w:sz="4" w:space="0" w:color="00000A"/>
+              <w:insideV w:val="single" w:sz="4" w:space="0" w:color="00000A"/>
+            </w:tcBorders>
+            <w:shd w:color="auto" w:fill="auto" w:val="clear"/>
+            <w:tcMar>
+              <w:left w:w="33" w:type="dxa"/>
+            </w:tcMar>
+          </w:tcPr>
+          <w:p>
+            <w:pPr>
+              <w:pStyle w:val="TextCDB"/>
+              <w:spacing w:before="0" w:after="120"/>
+              <w:rPr/>
+            </w:pPr>
+            <w:r>
+              <w:rPr/>
+              <w:t>21.11.2017</w:t>
+            </w:r>
+          </w:p>
+        </w:tc>
+        <w:tc>
+          <w:tcPr>
+            <w:tcW w:w="1134" w:type="dxa"/>
+            <w:tcBorders>
+              <w:left w:val="single" w:sz="4" w:space="0" w:color="00000A"/>
+              <w:bottom w:val="single" w:sz="4" w:space="0" w:color="00000A"/>
+              <w:right w:val="single" w:sz="4" w:space="0" w:color="00000A"/>
+              <w:insideH w:val="single" w:sz="4" w:space="0" w:color="00000A"/>
+              <w:insideV w:val="single" w:sz="4" w:space="0" w:color="00000A"/>
+            </w:tcBorders>
+            <w:shd w:color="auto" w:fill="auto" w:val="clear"/>
+            <w:tcMar>
+              <w:left w:w="33" w:type="dxa"/>
+            </w:tcMar>
+          </w:tcPr>
+          <w:p>
+            <w:pPr>
+              <w:pStyle w:val="TextCDB"/>
+              <w:spacing w:before="0" w:after="120"/>
+              <w:rPr/>
+            </w:pPr>
+            <w:r>
+              <w:rPr/>
+              <w:t>2.2</w:t>
+            </w:r>
+          </w:p>
+        </w:tc>
+        <w:tc>
+          <w:tcPr>
+            <w:tcW w:w="3968" w:type="dxa"/>
+            <w:tcBorders>
+              <w:left w:val="single" w:sz="4" w:space="0" w:color="00000A"/>
+              <w:bottom w:val="single" w:sz="4" w:space="0" w:color="00000A"/>
+              <w:right w:val="single" w:sz="4" w:space="0" w:color="00000A"/>
+              <w:insideH w:val="single" w:sz="4" w:space="0" w:color="00000A"/>
+              <w:insideV w:val="single" w:sz="4" w:space="0" w:color="00000A"/>
+            </w:tcBorders>
+            <w:shd w:color="auto" w:fill="auto" w:val="clear"/>
+            <w:tcMar>
+              <w:left w:w="33" w:type="dxa"/>
+            </w:tcMar>
+          </w:tcPr>
+          <w:p>
+            <w:pPr>
+              <w:pStyle w:val="TextCDB"/>
+              <w:spacing w:before="0" w:after="120"/>
+              <w:rPr/>
+            </w:pPr>
+            <w:r>
+              <w:rPr/>
+              <w:t>Stand</w:t>
+            </w:r>
+          </w:p>
+        </w:tc>
+        <w:tc>
+          <w:tcPr>
+            <w:tcW w:w="2550" w:type="dxa"/>
+            <w:tcBorders>
+              <w:left w:val="single" w:sz="4" w:space="0" w:color="00000A"/>
+              <w:bottom w:val="single" w:sz="4" w:space="0" w:color="00000A"/>
+              <w:right w:val="single" w:sz="4" w:space="0" w:color="00000A"/>
+              <w:insideH w:val="single" w:sz="4" w:space="0" w:color="00000A"/>
+              <w:insideV w:val="single" w:sz="4" w:space="0" w:color="00000A"/>
+            </w:tcBorders>
+            <w:shd w:color="auto" w:fill="auto" w:val="clear"/>
+            <w:tcMar>
+              <w:left w:w="33" w:type="dxa"/>
+            </w:tcMar>
+          </w:tcPr>
+          <w:p>
+            <w:pPr>
+              <w:pStyle w:val="TextCDB"/>
+              <w:spacing w:before="0" w:after="120"/>
+              <w:rPr/>
+            </w:pPr>
+            <w:r>
+              <w:rPr/>
+              <w:t>Joel Häberli</w:t>
+            </w:r>
+          </w:p>
+        </w:tc>
+      </w:tr>
+      <w:tr>
+        <w:trPr/>
+        <w:tc>
+          <w:tcPr>
+            <w:tcW w:w="1526" w:type="dxa"/>
+            <w:tcBorders>
+              <w:left w:val="single" w:sz="4" w:space="0" w:color="00000A"/>
+              <w:bottom w:val="single" w:sz="4" w:space="0" w:color="00000A"/>
+              <w:right w:val="single" w:sz="4" w:space="0" w:color="00000A"/>
+              <w:insideH w:val="single" w:sz="4" w:space="0" w:color="00000A"/>
+              <w:insideV w:val="single" w:sz="4" w:space="0" w:color="00000A"/>
+            </w:tcBorders>
+            <w:shd w:color="auto" w:fill="auto" w:val="clear"/>
+            <w:tcMar>
+              <w:left w:w="33" w:type="dxa"/>
+            </w:tcMar>
+          </w:tcPr>
+          <w:p>
+            <w:pPr>
+              <w:pStyle w:val="TextCDB"/>
+              <w:spacing w:before="0" w:after="120"/>
+              <w:rPr/>
+            </w:pPr>
+            <w:r>
+              <w:rPr/>
+              <w:t>28.11.2017</w:t>
+            </w:r>
+          </w:p>
+        </w:tc>
+        <w:tc>
+          <w:tcPr>
+            <w:tcW w:w="1134" w:type="dxa"/>
+            <w:tcBorders>
+              <w:left w:val="single" w:sz="4" w:space="0" w:color="00000A"/>
+              <w:bottom w:val="single" w:sz="4" w:space="0" w:color="00000A"/>
+              <w:right w:val="single" w:sz="4" w:space="0" w:color="00000A"/>
+              <w:insideH w:val="single" w:sz="4" w:space="0" w:color="00000A"/>
+              <w:insideV w:val="single" w:sz="4" w:space="0" w:color="00000A"/>
+            </w:tcBorders>
+            <w:shd w:color="auto" w:fill="auto" w:val="clear"/>
+            <w:tcMar>
+              <w:left w:w="33" w:type="dxa"/>
+            </w:tcMar>
+          </w:tcPr>
+          <w:p>
+            <w:pPr>
+              <w:pStyle w:val="TextCDB"/>
+              <w:spacing w:before="0" w:after="120"/>
+              <w:rPr/>
+            </w:pPr>
+            <w:r>
+              <w:rPr/>
+              <w:t>2.3</w:t>
+            </w:r>
+          </w:p>
+        </w:tc>
+        <w:tc>
+          <w:tcPr>
+            <w:tcW w:w="3968" w:type="dxa"/>
+            <w:tcBorders>
+              <w:left w:val="single" w:sz="4" w:space="0" w:color="00000A"/>
+              <w:bottom w:val="single" w:sz="4" w:space="0" w:color="00000A"/>
+              <w:right w:val="single" w:sz="4" w:space="0" w:color="00000A"/>
+              <w:insideH w:val="single" w:sz="4" w:space="0" w:color="00000A"/>
+              <w:insideV w:val="single" w:sz="4" w:space="0" w:color="00000A"/>
+            </w:tcBorders>
+            <w:shd w:color="auto" w:fill="auto" w:val="clear"/>
+            <w:tcMar>
+              <w:left w:w="33" w:type="dxa"/>
+            </w:tcMar>
+          </w:tcPr>
+          <w:p>
+            <w:pPr>
+              <w:pStyle w:val="TextCDB"/>
+              <w:spacing w:before="0" w:after="120"/>
+              <w:rPr/>
+            </w:pPr>
+            <w:r>
+              <w:rPr/>
+              <w:t>Stand</w:t>
+            </w:r>
+          </w:p>
+        </w:tc>
+        <w:tc>
+          <w:tcPr>
+            <w:tcW w:w="2550" w:type="dxa"/>
+            <w:tcBorders>
+              <w:left w:val="single" w:sz="4" w:space="0" w:color="00000A"/>
+              <w:bottom w:val="single" w:sz="4" w:space="0" w:color="00000A"/>
+              <w:right w:val="single" w:sz="4" w:space="0" w:color="00000A"/>
+              <w:insideH w:val="single" w:sz="4" w:space="0" w:color="00000A"/>
+              <w:insideV w:val="single" w:sz="4" w:space="0" w:color="00000A"/>
+            </w:tcBorders>
+            <w:shd w:color="auto" w:fill="auto" w:val="clear"/>
+            <w:tcMar>
+              <w:left w:w="33" w:type="dxa"/>
+            </w:tcMar>
+          </w:tcPr>
+          <w:p>
+            <w:pPr>
+              <w:pStyle w:val="TextCDB"/>
+              <w:spacing w:before="0" w:after="120"/>
+              <w:rPr/>
+            </w:pPr>
+            <w:r>
+              <w:rPr/>
+              <w:t>Joel Häberli</w:t>
+            </w:r>
+          </w:p>
+        </w:tc>
+      </w:tr>
+      <w:tr>
+        <w:trPr/>
+        <w:tc>
+          <w:tcPr>
+            <w:tcW w:w="1526" w:type="dxa"/>
+            <w:tcBorders>
+              <w:left w:val="single" w:sz="4" w:space="0" w:color="00000A"/>
+              <w:bottom w:val="single" w:sz="4" w:space="0" w:color="00000A"/>
+              <w:right w:val="single" w:sz="4" w:space="0" w:color="00000A"/>
+              <w:insideH w:val="single" w:sz="4" w:space="0" w:color="00000A"/>
+              <w:insideV w:val="single" w:sz="4" w:space="0" w:color="00000A"/>
+            </w:tcBorders>
+            <w:shd w:color="auto" w:fill="auto" w:val="clear"/>
+            <w:tcMar>
+              <w:left w:w="33" w:type="dxa"/>
+            </w:tcMar>
+          </w:tcPr>
+          <w:p>
+            <w:pPr>
+              <w:pStyle w:val="TextCDB"/>
+              <w:spacing w:before="0" w:after="120"/>
+              <w:rPr/>
+            </w:pPr>
+            <w:r>
+              <w:rPr/>
+              <w:t>05.12.2017</w:t>
+            </w:r>
+          </w:p>
+        </w:tc>
+        <w:tc>
+          <w:tcPr>
+            <w:tcW w:w="1134" w:type="dxa"/>
+            <w:tcBorders>
+              <w:left w:val="single" w:sz="4" w:space="0" w:color="00000A"/>
+              <w:bottom w:val="single" w:sz="4" w:space="0" w:color="00000A"/>
+              <w:right w:val="single" w:sz="4" w:space="0" w:color="00000A"/>
+              <w:insideH w:val="single" w:sz="4" w:space="0" w:color="00000A"/>
+              <w:insideV w:val="single" w:sz="4" w:space="0" w:color="00000A"/>
+            </w:tcBorders>
+            <w:shd w:color="auto" w:fill="auto" w:val="clear"/>
+            <w:tcMar>
+              <w:left w:w="33" w:type="dxa"/>
+            </w:tcMar>
+          </w:tcPr>
+          <w:p>
+            <w:pPr>
+              <w:pStyle w:val="TextCDB"/>
+              <w:spacing w:before="0" w:after="120"/>
+              <w:rPr/>
+            </w:pPr>
+            <w:r>
+              <w:rPr/>
+              <w:t>2.4</w:t>
+            </w:r>
+          </w:p>
+        </w:tc>
+        <w:tc>
+          <w:tcPr>
+            <w:tcW w:w="3968" w:type="dxa"/>
+            <w:tcBorders>
+              <w:left w:val="single" w:sz="4" w:space="0" w:color="00000A"/>
+              <w:bottom w:val="single" w:sz="4" w:space="0" w:color="00000A"/>
+              <w:right w:val="single" w:sz="4" w:space="0" w:color="00000A"/>
+              <w:insideH w:val="single" w:sz="4" w:space="0" w:color="00000A"/>
+              <w:insideV w:val="single" w:sz="4" w:space="0" w:color="00000A"/>
+            </w:tcBorders>
+            <w:shd w:color="auto" w:fill="auto" w:val="clear"/>
+            <w:tcMar>
+              <w:left w:w="33" w:type="dxa"/>
+            </w:tcMar>
+          </w:tcPr>
+          <w:p>
+            <w:pPr>
+              <w:pStyle w:val="TextCDB"/>
+              <w:spacing w:before="0" w:after="120"/>
+              <w:rPr/>
+            </w:pPr>
+            <w:r>
+              <w:rPr/>
+              <w:t xml:space="preserve">Stand </w:t>
+            </w:r>
+          </w:p>
+        </w:tc>
+        <w:tc>
+          <w:tcPr>
+            <w:tcW w:w="2550" w:type="dxa"/>
+            <w:tcBorders>
+              <w:left w:val="single" w:sz="4" w:space="0" w:color="00000A"/>
+              <w:bottom w:val="single" w:sz="4" w:space="0" w:color="00000A"/>
+              <w:right w:val="single" w:sz="4" w:space="0" w:color="00000A"/>
+              <w:insideH w:val="single" w:sz="4" w:space="0" w:color="00000A"/>
+              <w:insideV w:val="single" w:sz="4" w:space="0" w:color="00000A"/>
+            </w:tcBorders>
+            <w:shd w:color="auto" w:fill="auto" w:val="clear"/>
+            <w:tcMar>
+              <w:left w:w="33" w:type="dxa"/>
             </w:tcMar>
           </w:tcPr>
           <w:p>
@@ -9914,7 +10259,7 @@
         </w:tblBorders>
         <w:tblCellMar>
           <w:top w:w="0" w:type="dxa"/>
-          <w:left w:w="0" w:type="dxa"/>
+          <w:left w:w="-5" w:type="dxa"/>
           <w:bottom w:w="0" w:type="dxa"/>
           <w:right w:w="70" w:type="dxa"/>
         </w:tblCellMar>
@@ -9941,7 +10286,7 @@
             </w:tcBorders>
             <w:shd w:color="auto" w:fill="C6D9F1" w:themeFill="text2" w:themeFillTint="33" w:val="clear"/>
             <w:tcMar>
-              <w:left w:w="0" w:type="dxa"/>
+              <w:left w:w="-5" w:type="dxa"/>
             </w:tcMar>
           </w:tcPr>
           <w:p>
@@ -9977,7 +10322,7 @@
             </w:tcBorders>
             <w:shd w:color="auto" w:fill="C6D9F1" w:themeFill="text2" w:themeFillTint="33" w:val="clear"/>
             <w:tcMar>
-              <w:left w:w="0" w:type="dxa"/>
+              <w:left w:w="-5" w:type="dxa"/>
             </w:tcMar>
           </w:tcPr>
           <w:p>
@@ -10018,7 +10363,7 @@
             </w:tcBorders>
             <w:shd w:fill="auto" w:val="clear"/>
             <w:tcMar>
-              <w:left w:w="0" w:type="dxa"/>
+              <w:left w:w="-5" w:type="dxa"/>
             </w:tcMar>
           </w:tcPr>
           <w:p>
@@ -10050,7 +10395,7 @@
             </w:tcBorders>
             <w:shd w:fill="auto" w:val="clear"/>
             <w:tcMar>
-              <w:left w:w="0" w:type="dxa"/>
+              <w:left w:w="-5" w:type="dxa"/>
             </w:tcMar>
           </w:tcPr>
           <w:p>
@@ -10176,7 +10521,7 @@
             </w:tcBorders>
             <w:shd w:fill="auto" w:val="clear"/>
             <w:tcMar>
-              <w:left w:w="0" w:type="dxa"/>
+              <w:left w:w="-5" w:type="dxa"/>
             </w:tcMar>
           </w:tcPr>
           <w:p>
@@ -10213,7 +10558,7 @@
             </w:tcBorders>
             <w:shd w:fill="auto" w:val="clear"/>
             <w:tcMar>
-              <w:left w:w="0" w:type="dxa"/>
+              <w:left w:w="-5" w:type="dxa"/>
             </w:tcMar>
           </w:tcPr>
           <w:p>
@@ -10284,7 +10629,7 @@
             </w:tcBorders>
             <w:shd w:fill="auto" w:val="clear"/>
             <w:tcMar>
-              <w:left w:w="0" w:type="dxa"/>
+              <w:left w:w="-5" w:type="dxa"/>
             </w:tcMar>
           </w:tcPr>
           <w:p>
@@ -10321,7 +10666,7 @@
             </w:tcBorders>
             <w:shd w:fill="auto" w:val="clear"/>
             <w:tcMar>
-              <w:left w:w="0" w:type="dxa"/>
+              <w:left w:w="-5" w:type="dxa"/>
             </w:tcMar>
           </w:tcPr>
           <w:p>
@@ -10393,7 +10738,7 @@
             </w:tcBorders>
             <w:shd w:fill="auto" w:val="clear"/>
             <w:tcMar>
-              <w:left w:w="0" w:type="dxa"/>
+              <w:left w:w="-5" w:type="dxa"/>
             </w:tcMar>
           </w:tcPr>
           <w:p>
@@ -10431,7 +10776,7 @@
             </w:tcBorders>
             <w:shd w:fill="auto" w:val="clear"/>
             <w:tcMar>
-              <w:left w:w="0" w:type="dxa"/>
+              <w:left w:w="-5" w:type="dxa"/>
             </w:tcMar>
           </w:tcPr>
           <w:p>
@@ -10542,7 +10887,7 @@
             </w:tcBorders>
             <w:shd w:fill="auto" w:val="clear"/>
             <w:tcMar>
-              <w:left w:w="0" w:type="dxa"/>
+              <w:left w:w="-5" w:type="dxa"/>
             </w:tcMar>
           </w:tcPr>
           <w:p>
@@ -10579,7 +10924,7 @@
             </w:tcBorders>
             <w:shd w:fill="auto" w:val="clear"/>
             <w:tcMar>
-              <w:left w:w="0" w:type="dxa"/>
+              <w:left w:w="-5" w:type="dxa"/>
             </w:tcMar>
           </w:tcPr>
           <w:p>
@@ -10650,7 +10995,7 @@
             </w:tcBorders>
             <w:shd w:fill="auto" w:val="clear"/>
             <w:tcMar>
-              <w:left w:w="0" w:type="dxa"/>
+              <w:left w:w="-5" w:type="dxa"/>
             </w:tcMar>
           </w:tcPr>
           <w:p>
@@ -10687,7 +11032,7 @@
             </w:tcBorders>
             <w:shd w:fill="auto" w:val="clear"/>
             <w:tcMar>
-              <w:left w:w="0" w:type="dxa"/>
+              <w:left w:w="-5" w:type="dxa"/>
             </w:tcMar>
           </w:tcPr>
           <w:p>
@@ -10753,6 +11098,7 @@
           <w:tcPr>
             <w:tcW w:w="1417" w:type="dxa"/>
             <w:tcBorders>
+              <w:top w:val="single" w:sz="4" w:space="0" w:color="00000A"/>
               <w:left w:val="single" w:sz="4" w:space="0" w:color="00000A"/>
               <w:bottom w:val="single" w:sz="4" w:space="0" w:color="00000A"/>
               <w:right w:val="single" w:sz="4" w:space="0" w:color="00000A"/>
@@ -10761,7 +11107,7 @@
             </w:tcBorders>
             <w:shd w:fill="auto" w:val="clear"/>
             <w:tcMar>
-              <w:left w:w="0" w:type="dxa"/>
+              <w:left w:w="-5" w:type="dxa"/>
             </w:tcMar>
           </w:tcPr>
           <w:p>
@@ -10776,16 +11122,7 @@
                 <w:szCs w:val="22"/>
                 <w:lang w:val="de-DE"/>
               </w:rPr>
-              <w:t>KW 4</w:t>
-            </w:r>
-            <w:r>
-              <w:rPr>
-                <w:rFonts w:cs="Arial"/>
-                <w:b/>
-                <w:szCs w:val="22"/>
-                <w:lang w:val="de-DE"/>
-              </w:rPr>
-              <w:t>8</w:t>
+              <w:t>KW 48</w:t>
             </w:r>
           </w:p>
         </w:tc>
@@ -10793,6 +11130,7 @@
           <w:tcPr>
             <w:tcW w:w="7579" w:type="dxa"/>
             <w:tcBorders>
+              <w:top w:val="single" w:sz="4" w:space="0" w:color="00000A"/>
               <w:left w:val="single" w:sz="4" w:space="0" w:color="00000A"/>
               <w:bottom w:val="single" w:sz="4" w:space="0" w:color="00000A"/>
               <w:right w:val="single" w:sz="4" w:space="0" w:color="00000A"/>
@@ -10801,7 +11139,7 @@
             </w:tcBorders>
             <w:shd w:fill="auto" w:val="clear"/>
             <w:tcMar>
-              <w:left w:w="0" w:type="dxa"/>
+              <w:left w:w="-5" w:type="dxa"/>
             </w:tcMar>
           </w:tcPr>
           <w:p>
@@ -10830,8 +11168,14 @@
                 <w:bCs w:val="false"/>
                 <w:lang w:val="de-DE"/>
               </w:rPr>
-              <w:t xml:space="preserve">Miro: </w:t>
-            </w:r>
+              <w:t xml:space="preserve">Miro: TagController funktioniert nun, die restlichen müssen noch implementiert werden. </w:t>
+            </w:r>
+          </w:p>
+          <w:p>
+            <w:pPr>
+              <w:pStyle w:val="Normal"/>
+              <w:rPr/>
+            </w:pPr>
             <w:r>
               <w:rPr>
                 <w:rFonts w:cs="Arial"/>
@@ -10839,8 +11183,14 @@
                 <w:bCs w:val="false"/>
                 <w:lang w:val="de-DE"/>
               </w:rPr>
-              <w:t>TagController funktioniert nun, die restlichen müssen noch implementiert werden</w:t>
-            </w:r>
+              <w:t>Anu: Kapitel 3.2 und 3.3</w:t>
+            </w:r>
+          </w:p>
+          <w:p>
+            <w:pPr>
+              <w:pStyle w:val="Normal"/>
+              <w:rPr/>
+            </w:pPr>
             <w:r>
               <w:rPr>
                 <w:rFonts w:cs="Arial"/>
@@ -10848,7 +11198,7 @@
                 <w:bCs w:val="false"/>
                 <w:lang w:val="de-DE"/>
               </w:rPr>
-              <w:t xml:space="preserve">. </w:t>
+              <w:t>Dave: Testfälle 8-14 und Kapitel 3.1</w:t>
             </w:r>
           </w:p>
           <w:p>
@@ -10863,64 +11213,7 @@
                 <w:bCs w:val="false"/>
                 <w:lang w:val="de-DE"/>
               </w:rPr>
-              <w:t xml:space="preserve">Anu: </w:t>
-            </w:r>
-            <w:r>
-              <w:rPr>
-                <w:rFonts w:cs="Arial"/>
-                <w:b w:val="false"/>
-                <w:bCs w:val="false"/>
-                <w:lang w:val="de-DE"/>
-              </w:rPr>
-              <w:t>Kapitel 3.2 und 3.3</w:t>
-            </w:r>
-          </w:p>
-          <w:p>
-            <w:pPr>
-              <w:pStyle w:val="Normal"/>
-              <w:rPr/>
-            </w:pPr>
-            <w:r>
-              <w:rPr>
-                <w:rFonts w:cs="Arial"/>
-                <w:b w:val="false"/>
-                <w:bCs w:val="false"/>
-                <w:lang w:val="de-DE"/>
-              </w:rPr>
-              <w:t xml:space="preserve">Dave: </w:t>
-            </w:r>
-            <w:r>
-              <w:rPr>
-                <w:rFonts w:cs="Arial"/>
-                <w:b w:val="false"/>
-                <w:bCs w:val="false"/>
-                <w:lang w:val="de-DE"/>
-              </w:rPr>
-              <w:t>Testfälle 8-14 und Kapitel 3.1</w:t>
-            </w:r>
-          </w:p>
-          <w:p>
-            <w:pPr>
-              <w:pStyle w:val="Normal"/>
-              <w:rPr/>
-            </w:pPr>
-            <w:r>
-              <w:rPr>
-                <w:rFonts w:cs="Arial"/>
-                <w:b w:val="false"/>
-                <w:bCs w:val="false"/>
-                <w:lang w:val="de-DE"/>
-              </w:rPr>
-              <w:t xml:space="preserve">Joel: </w:t>
-            </w:r>
-            <w:r>
-              <w:rPr>
-                <w:rFonts w:cs="Arial"/>
-                <w:b w:val="false"/>
-                <w:bCs w:val="false"/>
-                <w:lang w:val="de-DE"/>
-              </w:rPr>
-              <w:t>Testfälle 1-8</w:t>
+              <w:t>Joel: Testfälle 1-8</w:t>
             </w:r>
           </w:p>
           <w:p>
@@ -10948,6 +11241,7 @@
           <w:tcPr>
             <w:tcW w:w="1417" w:type="dxa"/>
             <w:tcBorders>
+              <w:top w:val="single" w:sz="4" w:space="0" w:color="00000A"/>
               <w:left w:val="single" w:sz="4" w:space="0" w:color="00000A"/>
               <w:bottom w:val="single" w:sz="4" w:space="0" w:color="00000A"/>
               <w:right w:val="single" w:sz="4" w:space="0" w:color="00000A"/>
@@ -10956,7 +11250,7 @@
             </w:tcBorders>
             <w:shd w:fill="auto" w:val="clear"/>
             <w:tcMar>
-              <w:left w:w="0" w:type="dxa"/>
+              <w:left w:w="-5" w:type="dxa"/>
             </w:tcMar>
           </w:tcPr>
           <w:p>
@@ -10984,6 +11278,7 @@
           <w:tcPr>
             <w:tcW w:w="7579" w:type="dxa"/>
             <w:tcBorders>
+              <w:top w:val="single" w:sz="4" w:space="0" w:color="00000A"/>
               <w:left w:val="single" w:sz="4" w:space="0" w:color="00000A"/>
               <w:bottom w:val="single" w:sz="4" w:space="0" w:color="00000A"/>
               <w:right w:val="single" w:sz="4" w:space="0" w:color="00000A"/>
@@ -10992,7 +11287,7 @@
             </w:tcBorders>
             <w:shd w:fill="auto" w:val="clear"/>
             <w:tcMar>
-              <w:left w:w="0" w:type="dxa"/>
+              <w:left w:w="-5" w:type="dxa"/>
             </w:tcMar>
           </w:tcPr>
           <w:p>
@@ -11021,25 +11316,7 @@
                 <w:color w:val="000000" w:themeTint="99"/>
                 <w:lang w:val="de-CH" w:eastAsia="de-CH"/>
               </w:rPr>
-              <w:t xml:space="preserve">Benützung des EntityManagers der JPA </w:t>
-            </w:r>
-            <w:r>
-              <w:rPr>
-                <w:i w:val="false"/>
-                <w:iCs w:val="false"/>
-                <w:color w:val="000000" w:themeTint="99"/>
-                <w:lang w:val="de-CH" w:eastAsia="de-CH"/>
-              </w:rPr>
-              <w:t xml:space="preserve">und der Transactions mittels </w:t>
-            </w:r>
-            <w:r>
-              <w:rPr>
-                <w:i w:val="false"/>
-                <w:iCs w:val="false"/>
-                <w:color w:val="000000" w:themeTint="99"/>
-                <w:lang w:val="de-CH" w:eastAsia="de-CH"/>
-              </w:rPr>
-              <w:t xml:space="preserve">. </w:t>
+              <w:t xml:space="preserve">Benützung des EntityManagers der JPA und der Transactions. </w:t>
             </w:r>
           </w:p>
           <w:p>
@@ -11072,6 +11349,7 @@
           <w:tcPr>
             <w:tcW w:w="1417" w:type="dxa"/>
             <w:tcBorders>
+              <w:top w:val="single" w:sz="4" w:space="0" w:color="00000A"/>
               <w:left w:val="single" w:sz="4" w:space="0" w:color="00000A"/>
               <w:bottom w:val="single" w:sz="4" w:space="0" w:color="00000A"/>
               <w:right w:val="single" w:sz="4" w:space="0" w:color="00000A"/>
@@ -11080,7 +11358,7 @@
             </w:tcBorders>
             <w:shd w:fill="auto" w:val="clear"/>
             <w:tcMar>
-              <w:left w:w="0" w:type="dxa"/>
+              <w:left w:w="-5" w:type="dxa"/>
             </w:tcMar>
           </w:tcPr>
           <w:p>
@@ -11108,6 +11386,7 @@
           <w:tcPr>
             <w:tcW w:w="7579" w:type="dxa"/>
             <w:tcBorders>
+              <w:top w:val="single" w:sz="4" w:space="0" w:color="00000A"/>
               <w:left w:val="single" w:sz="4" w:space="0" w:color="00000A"/>
               <w:bottom w:val="single" w:sz="4" w:space="0" w:color="00000A"/>
               <w:right w:val="single" w:sz="4" w:space="0" w:color="00000A"/>
@@ -11116,7 +11395,7 @@
             </w:tcBorders>
             <w:shd w:fill="auto" w:val="clear"/>
             <w:tcMar>
-              <w:left w:w="0" w:type="dxa"/>
+              <w:left w:w="-5" w:type="dxa"/>
             </w:tcMar>
           </w:tcPr>
           <w:p>
@@ -11146,6 +11425,476 @@
                 <w:lang w:val="de-DE"/>
               </w:rPr>
               <w:t>Der Fokus gilt nächster Woche dem Dokument „Realisierungsbericht“, welches für die Bewertung relevant ist. Miro wird jedoch noch 4 Stunden weiterentwickeln dürfen. Eventuell werden wir einen Änderungsantrag stellen.</w:t>
+            </w:r>
+          </w:p>
+          <w:p>
+            <w:pPr>
+              <w:pStyle w:val="Normal"/>
+              <w:rPr>
+                <w:rFonts w:cs="Arial"/>
+                <w:b w:val="false"/>
+                <w:b w:val="false"/>
+                <w:bCs w:val="false"/>
+                <w:lang w:val="de-DE"/>
+              </w:rPr>
+            </w:pPr>
+            <w:r>
+              <w:rPr>
+                <w:rFonts w:cs="Arial"/>
+                <w:b w:val="false"/>
+                <w:bCs w:val="false"/>
+                <w:lang w:val="de-DE"/>
+              </w:rPr>
+            </w:r>
+          </w:p>
+        </w:tc>
+      </w:tr>
+      <w:tr>
+        <w:trPr>
+          <w:trHeight w:val="238" w:hRule="atLeast"/>
+        </w:trPr>
+        <w:tc>
+          <w:tcPr>
+            <w:tcW w:w="1417" w:type="dxa"/>
+            <w:tcBorders>
+              <w:left w:val="single" w:sz="4" w:space="0" w:color="00000A"/>
+              <w:bottom w:val="single" w:sz="4" w:space="0" w:color="00000A"/>
+              <w:right w:val="single" w:sz="4" w:space="0" w:color="00000A"/>
+              <w:insideH w:val="single" w:sz="4" w:space="0" w:color="00000A"/>
+              <w:insideV w:val="single" w:sz="4" w:space="0" w:color="00000A"/>
+            </w:tcBorders>
+            <w:shd w:fill="auto" w:val="clear"/>
+            <w:tcMar>
+              <w:left w:w="-5" w:type="dxa"/>
+            </w:tcMar>
+          </w:tcPr>
+          <w:p>
+            <w:pPr>
+              <w:pStyle w:val="Normal"/>
+              <w:rPr/>
+            </w:pPr>
+            <w:r>
+              <w:rPr>
+                <w:rFonts w:cs="Arial"/>
+                <w:b/>
+                <w:szCs w:val="22"/>
+                <w:lang w:val="de-DE"/>
+              </w:rPr>
+              <w:t>KW 4</w:t>
+            </w:r>
+            <w:r>
+              <w:rPr>
+                <w:rFonts w:cs="Arial"/>
+                <w:b/>
+                <w:szCs w:val="22"/>
+                <w:lang w:val="de-DE"/>
+              </w:rPr>
+              <w:t>9</w:t>
+            </w:r>
+          </w:p>
+        </w:tc>
+        <w:tc>
+          <w:tcPr>
+            <w:tcW w:w="7579" w:type="dxa"/>
+            <w:tcBorders>
+              <w:left w:val="single" w:sz="4" w:space="0" w:color="00000A"/>
+              <w:bottom w:val="single" w:sz="4" w:space="0" w:color="00000A"/>
+              <w:right w:val="single" w:sz="4" w:space="0" w:color="00000A"/>
+              <w:insideH w:val="single" w:sz="4" w:space="0" w:color="00000A"/>
+              <w:insideV w:val="single" w:sz="4" w:space="0" w:color="00000A"/>
+            </w:tcBorders>
+            <w:shd w:fill="auto" w:val="clear"/>
+            <w:tcMar>
+              <w:left w:w="-5" w:type="dxa"/>
+            </w:tcMar>
+          </w:tcPr>
+          <w:p>
+            <w:pPr>
+              <w:pStyle w:val="Normal"/>
+              <w:rPr/>
+            </w:pPr>
+            <w:r>
+              <w:rPr>
+                <w:rFonts w:cs="Arial"/>
+                <w:b/>
+                <w:lang w:val="de-DE"/>
+              </w:rPr>
+              <w:t xml:space="preserve">Stand der Arbeit: </w:t>
+            </w:r>
+          </w:p>
+          <w:p>
+            <w:pPr>
+              <w:pStyle w:val="Normal"/>
+              <w:rPr/>
+            </w:pPr>
+            <w:r>
+              <w:rPr>
+                <w:rFonts w:cs="Arial"/>
+                <w:b w:val="false"/>
+                <w:bCs w:val="false"/>
+                <w:lang w:val="de-DE"/>
+              </w:rPr>
+              <w:t xml:space="preserve">Miro: </w:t>
+            </w:r>
+            <w:r>
+              <w:rPr>
+                <w:rFonts w:cs="Arial"/>
+                <w:b w:val="false"/>
+                <w:bCs w:val="false"/>
+                <w:lang w:val="de-DE"/>
+              </w:rPr>
+              <w:t>Entwicklung (Controller und Sessions)</w:t>
+            </w:r>
+          </w:p>
+          <w:p>
+            <w:pPr>
+              <w:pStyle w:val="Normal"/>
+              <w:rPr/>
+            </w:pPr>
+            <w:r>
+              <w:rPr>
+                <w:rFonts w:cs="Arial"/>
+                <w:b w:val="false"/>
+                <w:bCs w:val="false"/>
+                <w:lang w:val="de-DE"/>
+              </w:rPr>
+              <w:t xml:space="preserve">Anu: Kapitel 3.2, 3.3 </w:t>
+            </w:r>
+            <w:r>
+              <w:rPr>
+                <w:rFonts w:cs="Arial"/>
+                <w:b w:val="false"/>
+                <w:bCs w:val="false"/>
+                <w:lang w:val="de-DE"/>
+              </w:rPr>
+              <w:t>fertig und beginn Einführungsbericht</w:t>
+            </w:r>
+          </w:p>
+          <w:p>
+            <w:pPr>
+              <w:pStyle w:val="Normal"/>
+              <w:rPr/>
+            </w:pPr>
+            <w:r>
+              <w:rPr>
+                <w:rFonts w:cs="Arial"/>
+                <w:b w:val="false"/>
+                <w:bCs w:val="false"/>
+                <w:lang w:val="de-DE"/>
+              </w:rPr>
+              <w:t xml:space="preserve">Dave: Kapitel 3.1 </w:t>
+            </w:r>
+            <w:r>
+              <w:rPr>
+                <w:rFonts w:cs="Arial"/>
+                <w:b w:val="false"/>
+                <w:bCs w:val="false"/>
+                <w:lang w:val="de-DE"/>
+              </w:rPr>
+              <w:t>und Zusammenführung aller Teile.</w:t>
+            </w:r>
+          </w:p>
+          <w:p>
+            <w:pPr>
+              <w:pStyle w:val="Normal"/>
+              <w:rPr/>
+            </w:pPr>
+            <w:r>
+              <w:rPr>
+                <w:rFonts w:cs="Arial"/>
+                <w:b w:val="false"/>
+                <w:bCs w:val="false"/>
+                <w:lang w:val="de-DE"/>
+              </w:rPr>
+              <w:t xml:space="preserve">Joel: </w:t>
+            </w:r>
+            <w:r>
+              <w:rPr>
+                <w:rFonts w:cs="Arial"/>
+                <w:b w:val="false"/>
+                <w:bCs w:val="false"/>
+                <w:lang w:val="de-DE"/>
+              </w:rPr>
+              <w:t>Kapitel 2.2, 2.3, Projektplan aktualisiert.</w:t>
+            </w:r>
+          </w:p>
+          <w:p>
+            <w:pPr>
+              <w:pStyle w:val="Normal"/>
+              <w:rPr>
+                <w:rFonts w:cs="Arial"/>
+                <w:lang w:val="de-DE"/>
+              </w:rPr>
+            </w:pPr>
+            <w:r>
+              <w:rPr>
+                <w:rFonts w:cs="Arial"/>
+                <w:lang w:val="de-DE"/>
+              </w:rPr>
+            </w:r>
+          </w:p>
+        </w:tc>
+      </w:tr>
+      <w:tr>
+        <w:trPr>
+          <w:trHeight w:val="238" w:hRule="atLeast"/>
+        </w:trPr>
+        <w:tc>
+          <w:tcPr>
+            <w:tcW w:w="1417" w:type="dxa"/>
+            <w:tcBorders>
+              <w:left w:val="single" w:sz="4" w:space="0" w:color="00000A"/>
+              <w:bottom w:val="single" w:sz="4" w:space="0" w:color="00000A"/>
+              <w:right w:val="single" w:sz="4" w:space="0" w:color="00000A"/>
+              <w:insideH w:val="single" w:sz="4" w:space="0" w:color="00000A"/>
+              <w:insideV w:val="single" w:sz="4" w:space="0" w:color="00000A"/>
+            </w:tcBorders>
+            <w:shd w:fill="auto" w:val="clear"/>
+            <w:tcMar>
+              <w:left w:w="-5" w:type="dxa"/>
+            </w:tcMar>
+          </w:tcPr>
+          <w:p>
+            <w:pPr>
+              <w:pStyle w:val="Normal"/>
+              <w:rPr>
+                <w:rFonts w:cs="Arial"/>
+                <w:b/>
+                <w:b/>
+                <w:szCs w:val="22"/>
+                <w:lang w:val="de-DE"/>
+              </w:rPr>
+            </w:pPr>
+            <w:r>
+              <w:rPr>
+                <w:rFonts w:cs="Arial"/>
+                <w:b/>
+                <w:szCs w:val="22"/>
+                <w:lang w:val="de-DE"/>
+              </w:rPr>
+            </w:r>
+          </w:p>
+        </w:tc>
+        <w:tc>
+          <w:tcPr>
+            <w:tcW w:w="7579" w:type="dxa"/>
+            <w:tcBorders>
+              <w:left w:val="single" w:sz="4" w:space="0" w:color="00000A"/>
+              <w:bottom w:val="single" w:sz="4" w:space="0" w:color="00000A"/>
+              <w:right w:val="single" w:sz="4" w:space="0" w:color="00000A"/>
+              <w:insideH w:val="single" w:sz="4" w:space="0" w:color="00000A"/>
+              <w:insideV w:val="single" w:sz="4" w:space="0" w:color="00000A"/>
+            </w:tcBorders>
+            <w:shd w:fill="auto" w:val="clear"/>
+            <w:tcMar>
+              <w:left w:w="-5" w:type="dxa"/>
+            </w:tcMar>
+          </w:tcPr>
+          <w:p>
+            <w:pPr>
+              <w:pStyle w:val="Normal"/>
+              <w:rPr/>
+            </w:pPr>
+            <w:r>
+              <w:rPr>
+                <w:rFonts w:cs="Arial"/>
+                <w:b/>
+                <w:lang w:val="de-DE"/>
+              </w:rPr>
+              <w:t>Wichtigste Probleme und Fragen:</w:t>
+            </w:r>
+          </w:p>
+          <w:p>
+            <w:pPr>
+              <w:pStyle w:val="Normal"/>
+              <w:rPr/>
+            </w:pPr>
+            <w:r>
+              <w:rPr>
+                <w:i w:val="false"/>
+                <w:iCs w:val="false"/>
+                <w:color w:val="000000" w:themeTint="99"/>
+                <w:lang w:val="de-CH" w:eastAsia="de-CH"/>
+              </w:rPr>
+              <w:t>Wir haben vergessen, dass wir ein Sessionhandling benötigen müssen, wenn wir ein Login implementieren. Der Faktor Zeit haben wir unterschätzt und mussten darum einen Änderungsantrag stellen.</w:t>
+            </w:r>
+            <w:r>
+              <w:rPr>
+                <w:i w:val="false"/>
+                <w:iCs w:val="false"/>
+                <w:color w:val="000000" w:themeTint="99"/>
+                <w:lang w:val="de-CH" w:eastAsia="de-CH"/>
+              </w:rPr>
+              <w:t xml:space="preserve"> </w:t>
+            </w:r>
+          </w:p>
+          <w:p>
+            <w:pPr>
+              <w:pStyle w:val="Normal"/>
+              <w:rPr>
+                <w:i w:val="false"/>
+                <w:i w:val="false"/>
+                <w:iCs w:val="false"/>
+                <w:color w:val="000000" w:themeTint="99"/>
+                <w:lang w:val="de-CH" w:eastAsia="de-CH"/>
+              </w:rPr>
+            </w:pPr>
+            <w:r>
+              <w:rPr>
+                <w:i w:val="false"/>
+                <w:iCs w:val="false"/>
+                <w:color w:val="000000" w:themeTint="99"/>
+                <w:lang w:val="de-CH" w:eastAsia="de-CH"/>
+              </w:rPr>
+            </w:r>
+          </w:p>
+        </w:tc>
+      </w:tr>
+      <w:tr>
+        <w:trPr>
+          <w:trHeight w:val="238" w:hRule="atLeast"/>
+        </w:trPr>
+        <w:tc>
+          <w:tcPr>
+            <w:tcW w:w="1417" w:type="dxa"/>
+            <w:tcBorders>
+              <w:left w:val="single" w:sz="4" w:space="0" w:color="00000A"/>
+              <w:bottom w:val="single" w:sz="4" w:space="0" w:color="00000A"/>
+              <w:right w:val="single" w:sz="4" w:space="0" w:color="00000A"/>
+              <w:insideH w:val="single" w:sz="4" w:space="0" w:color="00000A"/>
+              <w:insideV w:val="single" w:sz="4" w:space="0" w:color="00000A"/>
+            </w:tcBorders>
+            <w:shd w:fill="auto" w:val="clear"/>
+            <w:tcMar>
+              <w:left w:w="-5" w:type="dxa"/>
+            </w:tcMar>
+          </w:tcPr>
+          <w:p>
+            <w:pPr>
+              <w:pStyle w:val="Normal"/>
+              <w:rPr>
+                <w:rFonts w:cs="Arial"/>
+                <w:b/>
+                <w:b/>
+                <w:szCs w:val="22"/>
+                <w:lang w:val="de-DE"/>
+              </w:rPr>
+            </w:pPr>
+            <w:r>
+              <w:rPr>
+                <w:rFonts w:cs="Arial"/>
+                <w:b/>
+                <w:szCs w:val="22"/>
+                <w:lang w:val="de-DE"/>
+              </w:rPr>
+            </w:r>
+          </w:p>
+        </w:tc>
+        <w:tc>
+          <w:tcPr>
+            <w:tcW w:w="7579" w:type="dxa"/>
+            <w:tcBorders>
+              <w:left w:val="single" w:sz="4" w:space="0" w:color="00000A"/>
+              <w:bottom w:val="single" w:sz="4" w:space="0" w:color="00000A"/>
+              <w:right w:val="single" w:sz="4" w:space="0" w:color="00000A"/>
+              <w:insideH w:val="single" w:sz="4" w:space="0" w:color="00000A"/>
+              <w:insideV w:val="single" w:sz="4" w:space="0" w:color="00000A"/>
+            </w:tcBorders>
+            <w:shd w:fill="auto" w:val="clear"/>
+            <w:tcMar>
+              <w:left w:w="-5" w:type="dxa"/>
+            </w:tcMar>
+          </w:tcPr>
+          <w:p>
+            <w:pPr>
+              <w:pStyle w:val="Normal"/>
+              <w:rPr/>
+            </w:pPr>
+            <w:r>
+              <w:rPr>
+                <w:rFonts w:cs="Arial"/>
+                <w:b/>
+                <w:lang w:val="de-DE"/>
+              </w:rPr>
+              <w:t xml:space="preserve">nächste Schritte: </w:t>
+            </w:r>
+          </w:p>
+          <w:p>
+            <w:pPr>
+              <w:pStyle w:val="Normal"/>
+              <w:rPr/>
+            </w:pPr>
+            <w:r>
+              <w:rPr>
+                <w:rFonts w:cs="Arial"/>
+                <w:b w:val="false"/>
+                <w:bCs w:val="false"/>
+                <w:lang w:val="de-DE"/>
+              </w:rPr>
+              <w:t>Der Fokus gilt nächster Woche de</w:t>
+            </w:r>
+            <w:r>
+              <w:rPr>
+                <w:rFonts w:cs="Arial"/>
+                <w:b w:val="false"/>
+                <w:bCs w:val="false"/>
+                <w:lang w:val="de-DE"/>
+              </w:rPr>
+              <w:t>n</w:t>
+            </w:r>
+            <w:r>
+              <w:rPr>
+                <w:rFonts w:cs="Arial"/>
+                <w:b w:val="false"/>
+                <w:bCs w:val="false"/>
+                <w:lang w:val="de-DE"/>
+              </w:rPr>
+              <w:t xml:space="preserve"> Dokument</w:t>
+            </w:r>
+            <w:r>
+              <w:rPr>
+                <w:rFonts w:cs="Arial"/>
+                <w:b w:val="false"/>
+                <w:bCs w:val="false"/>
+                <w:lang w:val="de-DE"/>
+              </w:rPr>
+              <w:t>en</w:t>
+            </w:r>
+            <w:r>
+              <w:rPr>
+                <w:rFonts w:cs="Arial"/>
+                <w:b w:val="false"/>
+                <w:bCs w:val="false"/>
+                <w:lang w:val="de-DE"/>
+              </w:rPr>
+              <w:t xml:space="preserve"> </w:t>
+            </w:r>
+            <w:r>
+              <w:rPr>
+                <w:rFonts w:cs="Arial"/>
+                <w:b w:val="false"/>
+                <w:bCs w:val="false"/>
+                <w:lang w:val="de-DE"/>
+              </w:rPr>
+              <w:t>Realisierungsbericht</w:t>
+            </w:r>
+            <w:r>
+              <w:rPr>
+                <w:rFonts w:cs="Arial"/>
+                <w:b w:val="false"/>
+                <w:bCs w:val="false"/>
+                <w:lang w:val="de-DE"/>
+              </w:rPr>
+              <w:t xml:space="preserve"> </w:t>
+            </w:r>
+            <w:r>
+              <w:rPr>
+                <w:rFonts w:cs="Arial"/>
+                <w:b w:val="false"/>
+                <w:bCs w:val="false"/>
+                <w:lang w:val="de-DE"/>
+              </w:rPr>
+              <w:t xml:space="preserve">und Einführungsbericht. Diese müssen fertig gestellt werden. </w:t>
             </w:r>
           </w:p>
           <w:p>
@@ -11214,8 +11963,8 @@
         </w:numPr>
         <w:rPr/>
       </w:pPr>
-      <w:bookmarkStart w:id="3" w:name="_Toc410118960"/>
-      <w:bookmarkStart w:id="4" w:name="_Toc350420522"/>
+      <w:bookmarkStart w:id="3" w:name="_Toc350420522"/>
+      <w:bookmarkStart w:id="4" w:name="_Toc410118960"/>
       <w:r>
         <w:rPr/>
         <w:t>Übersicht</w:t>
@@ -11242,7 +11991,7 @@
         </w:tblBorders>
         <w:tblCellMar>
           <w:top w:w="0" w:type="dxa"/>
-          <w:left w:w="38" w:type="dxa"/>
+          <w:left w:w="33" w:type="dxa"/>
           <w:bottom w:w="0" w:type="dxa"/>
           <w:right w:w="108" w:type="dxa"/>
         </w:tblCellMar>
@@ -11272,7 +12021,7 @@
             </w:tcBorders>
             <w:shd w:color="auto" w:fill="D9D9D9" w:val="clear"/>
             <w:tcMar>
-              <w:left w:w="38" w:type="dxa"/>
+              <w:left w:w="33" w:type="dxa"/>
             </w:tcMar>
           </w:tcPr>
           <w:p>
@@ -11304,7 +12053,7 @@
             </w:tcBorders>
             <w:shd w:color="auto" w:fill="D9D9D9" w:val="clear"/>
             <w:tcMar>
-              <w:left w:w="38" w:type="dxa"/>
+              <w:left w:w="33" w:type="dxa"/>
             </w:tcMar>
           </w:tcPr>
           <w:p>
@@ -11336,7 +12085,7 @@
             </w:tcBorders>
             <w:shd w:color="auto" w:fill="D9D9D9" w:val="clear"/>
             <w:tcMar>
-              <w:left w:w="38" w:type="dxa"/>
+              <w:left w:w="33" w:type="dxa"/>
             </w:tcMar>
           </w:tcPr>
           <w:p>
@@ -11368,7 +12117,7 @@
             </w:tcBorders>
             <w:shd w:color="auto" w:fill="D9D9D9" w:val="clear"/>
             <w:tcMar>
-              <w:left w:w="38" w:type="dxa"/>
+              <w:left w:w="33" w:type="dxa"/>
             </w:tcMar>
           </w:tcPr>
           <w:p>
@@ -11405,7 +12154,7 @@
             </w:tcBorders>
             <w:shd w:color="auto" w:fill="auto" w:val="clear"/>
             <w:tcMar>
-              <w:left w:w="38" w:type="dxa"/>
+              <w:left w:w="33" w:type="dxa"/>
             </w:tcMar>
           </w:tcPr>
           <w:p>
@@ -11437,7 +12186,7 @@
             </w:tcBorders>
             <w:shd w:color="auto" w:fill="92D050" w:val="clear"/>
             <w:tcMar>
-              <w:left w:w="38" w:type="dxa"/>
+              <w:left w:w="33" w:type="dxa"/>
             </w:tcMar>
           </w:tcPr>
           <w:p>
@@ -11469,7 +12218,7 @@
             </w:tcBorders>
             <w:shd w:color="auto" w:fill="auto" w:val="clear"/>
             <w:tcMar>
-              <w:left w:w="38" w:type="dxa"/>
+              <w:left w:w="33" w:type="dxa"/>
             </w:tcMar>
           </w:tcPr>
           <w:p>
@@ -11500,7 +12249,7 @@
             </w:tcBorders>
             <w:shd w:color="auto" w:fill="auto" w:val="clear"/>
             <w:tcMar>
-              <w:left w:w="38" w:type="dxa"/>
+              <w:left w:w="33" w:type="dxa"/>
             </w:tcMar>
           </w:tcPr>
           <w:p>
@@ -11536,7 +12285,7 @@
             </w:tcBorders>
             <w:shd w:color="auto" w:fill="auto" w:val="clear"/>
             <w:tcMar>
-              <w:left w:w="38" w:type="dxa"/>
+              <w:left w:w="33" w:type="dxa"/>
             </w:tcMar>
           </w:tcPr>
           <w:p>
@@ -11568,20 +12317,14 @@
             </w:tcBorders>
             <w:shd w:fill="5AA137" w:val="clear"/>
             <w:tcMar>
-              <w:left w:w="38" w:type="dxa"/>
+              <w:left w:w="33" w:type="dxa"/>
             </w:tcMar>
           </w:tcPr>
           <w:p>
             <w:pPr>
               <w:pStyle w:val="TextCDB"/>
               <w:spacing w:before="0" w:after="120"/>
-              <w:rPr>
-                <w:rFonts w:ascii="Arial" w:hAnsi="Arial" w:eastAsia="Times New Roman" w:cs="Times New Roman"/>
-                <w:color w:val="00000A"/>
-                <w:sz w:val="22"/>
-                <w:szCs w:val="22"/>
-                <w:lang w:val="de-CH" w:eastAsia="de-DE" w:bidi="ar-SA"/>
-              </w:rPr>
+              <w:rPr/>
             </w:pPr>
             <w:r>
               <w:rPr>
@@ -11608,7 +12351,7 @@
             </w:tcBorders>
             <w:shd w:color="auto" w:fill="auto" w:val="clear"/>
             <w:tcMar>
-              <w:left w:w="38" w:type="dxa"/>
+              <w:left w:w="33" w:type="dxa"/>
             </w:tcMar>
           </w:tcPr>
           <w:p>
@@ -11644,7 +12387,7 @@
             </w:tcBorders>
             <w:shd w:color="auto" w:fill="auto" w:val="clear"/>
             <w:tcMar>
-              <w:left w:w="38" w:type="dxa"/>
+              <w:left w:w="33" w:type="dxa"/>
             </w:tcMar>
           </w:tcPr>
           <w:p>
@@ -11685,7 +12428,7 @@
             </w:tcBorders>
             <w:shd w:color="auto" w:fill="auto" w:val="clear"/>
             <w:tcMar>
-              <w:left w:w="38" w:type="dxa"/>
+              <w:left w:w="33" w:type="dxa"/>
             </w:tcMar>
           </w:tcPr>
           <w:p>
@@ -11717,7 +12460,7 @@
             </w:tcBorders>
             <w:shd w:color="auto" w:fill="92D050" w:val="clear"/>
             <w:tcMar>
-              <w:left w:w="38" w:type="dxa"/>
+              <w:left w:w="33" w:type="dxa"/>
             </w:tcMar>
           </w:tcPr>
           <w:p>
@@ -11749,7 +12492,7 @@
             </w:tcBorders>
             <w:shd w:color="auto" w:fill="auto" w:val="clear"/>
             <w:tcMar>
-              <w:left w:w="38" w:type="dxa"/>
+              <w:left w:w="33" w:type="dxa"/>
             </w:tcMar>
           </w:tcPr>
           <w:p>
@@ -11783,7 +12526,7 @@
             </w:tcBorders>
             <w:shd w:color="auto" w:fill="auto" w:val="clear"/>
             <w:tcMar>
-              <w:left w:w="38" w:type="dxa"/>
+              <w:left w:w="33" w:type="dxa"/>
             </w:tcMar>
           </w:tcPr>
           <w:p>
@@ -11822,7 +12565,7 @@
             </w:tcBorders>
             <w:shd w:color="auto" w:fill="auto" w:val="clear"/>
             <w:tcMar>
-              <w:left w:w="38" w:type="dxa"/>
+              <w:left w:w="33" w:type="dxa"/>
             </w:tcMar>
           </w:tcPr>
           <w:p>
@@ -11854,7 +12597,7 @@
             </w:tcBorders>
             <w:shd w:color="auto" w:fill="92D050" w:val="clear"/>
             <w:tcMar>
-              <w:left w:w="38" w:type="dxa"/>
+              <w:left w:w="33" w:type="dxa"/>
             </w:tcMar>
           </w:tcPr>
           <w:p>
@@ -11886,7 +12629,7 @@
             </w:tcBorders>
             <w:shd w:color="auto" w:fill="auto" w:val="clear"/>
             <w:tcMar>
-              <w:left w:w="38" w:type="dxa"/>
+              <w:left w:w="33" w:type="dxa"/>
             </w:tcMar>
           </w:tcPr>
           <w:p>
@@ -11917,7 +12660,7 @@
             </w:tcBorders>
             <w:shd w:color="auto" w:fill="auto" w:val="clear"/>
             <w:tcMar>
-              <w:left w:w="38" w:type="dxa"/>
+              <w:left w:w="33" w:type="dxa"/>
             </w:tcMar>
           </w:tcPr>
           <w:p>
@@ -11953,7 +12696,7 @@
             </w:tcBorders>
             <w:shd w:color="auto" w:fill="auto" w:val="clear"/>
             <w:tcMar>
-              <w:left w:w="38" w:type="dxa"/>
+              <w:left w:w="33" w:type="dxa"/>
             </w:tcMar>
           </w:tcPr>
           <w:p>
@@ -11985,7 +12728,7 @@
             </w:tcBorders>
             <w:shd w:color="auto" w:fill="92D050" w:val="clear"/>
             <w:tcMar>
-              <w:left w:w="38" w:type="dxa"/>
+              <w:left w:w="33" w:type="dxa"/>
             </w:tcMar>
           </w:tcPr>
           <w:p>
@@ -12017,7 +12760,7 @@
             </w:tcBorders>
             <w:shd w:color="auto" w:fill="auto" w:val="clear"/>
             <w:tcMar>
-              <w:left w:w="38" w:type="dxa"/>
+              <w:left w:w="33" w:type="dxa"/>
             </w:tcMar>
           </w:tcPr>
           <w:p>
@@ -12048,7 +12791,7 @@
             </w:tcBorders>
             <w:shd w:color="auto" w:fill="auto" w:val="clear"/>
             <w:tcMar>
-              <w:left w:w="38" w:type="dxa"/>
+              <w:left w:w="33" w:type="dxa"/>
             </w:tcMar>
           </w:tcPr>
           <w:p>
@@ -12084,7 +12827,7 @@
             </w:tcBorders>
             <w:shd w:color="auto" w:fill="auto" w:val="clear"/>
             <w:tcMar>
-              <w:left w:w="38" w:type="dxa"/>
+              <w:left w:w="33" w:type="dxa"/>
             </w:tcMar>
           </w:tcPr>
           <w:p>
@@ -12116,7 +12859,7 @@
             </w:tcBorders>
             <w:shd w:color="auto" w:fill="92D050" w:val="clear"/>
             <w:tcMar>
-              <w:left w:w="38" w:type="dxa"/>
+              <w:left w:w="33" w:type="dxa"/>
             </w:tcMar>
           </w:tcPr>
           <w:p>
@@ -12148,7 +12891,7 @@
             </w:tcBorders>
             <w:shd w:color="auto" w:fill="auto" w:val="clear"/>
             <w:tcMar>
-              <w:left w:w="38" w:type="dxa"/>
+              <w:left w:w="33" w:type="dxa"/>
             </w:tcMar>
           </w:tcPr>
           <w:p>
@@ -12179,7 +12922,7 @@
             </w:tcBorders>
             <w:shd w:color="auto" w:fill="auto" w:val="clear"/>
             <w:tcMar>
-              <w:left w:w="38" w:type="dxa"/>
+              <w:left w:w="33" w:type="dxa"/>
             </w:tcMar>
           </w:tcPr>
           <w:p>
@@ -12295,10 +13038,10 @@
         </w:numPr>
         <w:rPr/>
       </w:pPr>
-      <w:bookmarkStart w:id="5" w:name="_Toc410118961"/>
-      <w:bookmarkStart w:id="6" w:name="_Toc410112396"/>
-      <w:bookmarkStart w:id="7" w:name="_Toc379273887"/>
-      <w:bookmarkStart w:id="8" w:name="_Toc197910896"/>
+      <w:bookmarkStart w:id="5" w:name="_Toc197910896"/>
+      <w:bookmarkStart w:id="6" w:name="_Toc379273887"/>
+      <w:bookmarkStart w:id="7" w:name="_Toc410112396"/>
+      <w:bookmarkStart w:id="8" w:name="_Toc410118961"/>
       <w:bookmarkEnd w:id="5"/>
       <w:bookmarkEnd w:id="6"/>
       <w:bookmarkEnd w:id="7"/>
@@ -12323,7 +13066,7 @@
         </w:tblBorders>
         <w:tblCellMar>
           <w:top w:w="0" w:type="dxa"/>
-          <w:left w:w="0" w:type="dxa"/>
+          <w:left w:w="-5" w:type="dxa"/>
           <w:bottom w:w="0" w:type="dxa"/>
           <w:right w:w="70" w:type="dxa"/>
         </w:tblCellMar>
@@ -12352,7 +13095,7 @@
             </w:tcBorders>
             <w:shd w:color="auto" w:fill="C6D9F1" w:themeFill="text2" w:themeFillTint="33" w:val="clear"/>
             <w:tcMar>
-              <w:left w:w="0" w:type="dxa"/>
+              <w:left w:w="-5" w:type="dxa"/>
             </w:tcMar>
           </w:tcPr>
           <w:p>
@@ -12398,7 +13141,7 @@
             </w:tcBorders>
             <w:shd w:color="auto" w:fill="C6D9F1" w:themeFill="text2" w:themeFillTint="33" w:val="clear"/>
             <w:tcMar>
-              <w:left w:w="0" w:type="dxa"/>
+              <w:left w:w="-5" w:type="dxa"/>
             </w:tcMar>
           </w:tcPr>
           <w:p>
@@ -12432,7 +13175,7 @@
             </w:tcBorders>
             <w:shd w:color="auto" w:fill="C6D9F1" w:themeFill="text2" w:themeFillTint="33" w:val="clear"/>
             <w:tcMar>
-              <w:left w:w="0" w:type="dxa"/>
+              <w:left w:w="-5" w:type="dxa"/>
             </w:tcMar>
           </w:tcPr>
           <w:p>
@@ -12484,7 +13227,7 @@
             </w:tcBorders>
             <w:shd w:color="auto" w:fill="C6D9F1" w:themeFill="text2" w:themeFillTint="33" w:val="clear"/>
             <w:tcMar>
-              <w:left w:w="0" w:type="dxa"/>
+              <w:left w:w="-5" w:type="dxa"/>
             </w:tcMar>
           </w:tcPr>
           <w:p>
@@ -12532,7 +13275,7 @@
             </w:tcBorders>
             <w:shd w:fill="auto" w:val="clear"/>
             <w:tcMar>
-              <w:left w:w="0" w:type="dxa"/>
+              <w:left w:w="-5" w:type="dxa"/>
             </w:tcMar>
           </w:tcPr>
           <w:p>
@@ -12563,7 +13306,7 @@
             </w:tcBorders>
             <w:shd w:fill="auto" w:val="clear"/>
             <w:tcMar>
-              <w:left w:w="0" w:type="dxa"/>
+              <w:left w:w="-5" w:type="dxa"/>
             </w:tcMar>
           </w:tcPr>
           <w:p>
@@ -12594,7 +13337,7 @@
             </w:tcBorders>
             <w:shd w:fill="auto" w:val="clear"/>
             <w:tcMar>
-              <w:left w:w="0" w:type="dxa"/>
+              <w:left w:w="-5" w:type="dxa"/>
             </w:tcMar>
           </w:tcPr>
           <w:p>
@@ -12625,7 +13368,7 @@
             </w:tcBorders>
             <w:shd w:fill="auto" w:val="clear"/>
             <w:tcMar>
-              <w:left w:w="0" w:type="dxa"/>
+              <w:left w:w="-5" w:type="dxa"/>
             </w:tcMar>
           </w:tcPr>
           <w:p>
@@ -12661,7 +13404,7 @@
             </w:tcBorders>
             <w:shd w:fill="auto" w:val="clear"/>
             <w:tcMar>
-              <w:left w:w="0" w:type="dxa"/>
+              <w:left w:w="-5" w:type="dxa"/>
             </w:tcMar>
           </w:tcPr>
           <w:p>
@@ -12692,7 +13435,7 @@
             </w:tcBorders>
             <w:shd w:fill="auto" w:val="clear"/>
             <w:tcMar>
-              <w:left w:w="0" w:type="dxa"/>
+              <w:left w:w="-5" w:type="dxa"/>
             </w:tcMar>
           </w:tcPr>
           <w:p>
@@ -12721,7 +13464,7 @@
             </w:tcBorders>
             <w:shd w:fill="auto" w:val="clear"/>
             <w:tcMar>
-              <w:left w:w="0" w:type="dxa"/>
+              <w:left w:w="-5" w:type="dxa"/>
             </w:tcMar>
           </w:tcPr>
           <w:p>
@@ -12750,7 +13493,7 @@
             </w:tcBorders>
             <w:shd w:fill="auto" w:val="clear"/>
             <w:tcMar>
-              <w:left w:w="0" w:type="dxa"/>
+              <w:left w:w="-5" w:type="dxa"/>
             </w:tcMar>
           </w:tcPr>
           <w:p>
@@ -12786,7 +13529,7 @@
             </w:tcBorders>
             <w:shd w:fill="auto" w:val="clear"/>
             <w:tcMar>
-              <w:left w:w="0" w:type="dxa"/>
+              <w:left w:w="-5" w:type="dxa"/>
             </w:tcMar>
           </w:tcPr>
           <w:p>
@@ -12817,7 +13560,7 @@
             </w:tcBorders>
             <w:shd w:fill="auto" w:val="clear"/>
             <w:tcMar>
-              <w:left w:w="0" w:type="dxa"/>
+              <w:left w:w="-5" w:type="dxa"/>
             </w:tcMar>
           </w:tcPr>
           <w:p>
@@ -12846,7 +13589,7 @@
             </w:tcBorders>
             <w:shd w:fill="auto" w:val="clear"/>
             <w:tcMar>
-              <w:left w:w="0" w:type="dxa"/>
+              <w:left w:w="-5" w:type="dxa"/>
             </w:tcMar>
           </w:tcPr>
           <w:p>
@@ -12875,7 +13618,7 @@
             </w:tcBorders>
             <w:shd w:fill="auto" w:val="clear"/>
             <w:tcMar>
-              <w:left w:w="0" w:type="dxa"/>
+              <w:left w:w="-5" w:type="dxa"/>
             </w:tcMar>
           </w:tcPr>
           <w:p>
@@ -12911,7 +13654,7 @@
             </w:tcBorders>
             <w:shd w:fill="auto" w:val="clear"/>
             <w:tcMar>
-              <w:left w:w="0" w:type="dxa"/>
+              <w:left w:w="-5" w:type="dxa"/>
             </w:tcMar>
           </w:tcPr>
           <w:p>
@@ -12938,7 +13681,7 @@
             </w:tcBorders>
             <w:shd w:fill="auto" w:val="clear"/>
             <w:tcMar>
-              <w:left w:w="0" w:type="dxa"/>
+              <w:left w:w="-5" w:type="dxa"/>
             </w:tcMar>
           </w:tcPr>
           <w:p>
@@ -12965,7 +13708,7 @@
             </w:tcBorders>
             <w:shd w:fill="auto" w:val="clear"/>
             <w:tcMar>
-              <w:left w:w="0" w:type="dxa"/>
+              <w:left w:w="-5" w:type="dxa"/>
             </w:tcMar>
           </w:tcPr>
           <w:p>
@@ -12992,7 +13735,7 @@
             </w:tcBorders>
             <w:shd w:fill="auto" w:val="clear"/>
             <w:tcMar>
-              <w:left w:w="0" w:type="dxa"/>
+              <w:left w:w="-5" w:type="dxa"/>
             </w:tcMar>
           </w:tcPr>
           <w:p>
@@ -13019,6 +13762,7 @@
           <w:tcPr>
             <w:tcW w:w="2325" w:type="dxa"/>
             <w:tcBorders>
+              <w:top w:val="single" w:sz="4" w:space="0" w:color="00000A"/>
               <w:left w:val="single" w:sz="4" w:space="0" w:color="00000A"/>
               <w:bottom w:val="single" w:sz="4" w:space="0" w:color="00000A"/>
               <w:right w:val="single" w:sz="4" w:space="0" w:color="00000A"/>
@@ -13027,7 +13771,7 @@
             </w:tcBorders>
             <w:shd w:fill="auto" w:val="clear"/>
             <w:tcMar>
-              <w:left w:w="0" w:type="dxa"/>
+              <w:left w:w="-5" w:type="dxa"/>
             </w:tcMar>
           </w:tcPr>
           <w:p>
@@ -13045,6 +13789,7 @@
           <w:tcPr>
             <w:tcW w:w="2550" w:type="dxa"/>
             <w:tcBorders>
+              <w:top w:val="single" w:sz="4" w:space="0" w:color="00000A"/>
               <w:left w:val="single" w:sz="4" w:space="0" w:color="00000A"/>
               <w:bottom w:val="single" w:sz="4" w:space="0" w:color="00000A"/>
               <w:right w:val="single" w:sz="4" w:space="0" w:color="00000A"/>
@@ -13053,7 +13798,7 @@
             </w:tcBorders>
             <w:shd w:fill="auto" w:val="clear"/>
             <w:tcMar>
-              <w:left w:w="0" w:type="dxa"/>
+              <w:left w:w="-5" w:type="dxa"/>
             </w:tcMar>
           </w:tcPr>
           <w:p>
@@ -13071,6 +13816,7 @@
           <w:tcPr>
             <w:tcW w:w="1303" w:type="dxa"/>
             <w:tcBorders>
+              <w:top w:val="single" w:sz="4" w:space="0" w:color="00000A"/>
               <w:left w:val="single" w:sz="4" w:space="0" w:color="00000A"/>
               <w:bottom w:val="single" w:sz="4" w:space="0" w:color="00000A"/>
               <w:right w:val="single" w:sz="4" w:space="0" w:color="00000A"/>
@@ -13079,7 +13825,7 @@
             </w:tcBorders>
             <w:shd w:fill="auto" w:val="clear"/>
             <w:tcMar>
-              <w:left w:w="0" w:type="dxa"/>
+              <w:left w:w="-5" w:type="dxa"/>
             </w:tcMar>
           </w:tcPr>
           <w:p>
@@ -13097,6 +13843,7 @@
           <w:tcPr>
             <w:tcW w:w="2893" w:type="dxa"/>
             <w:tcBorders>
+              <w:top w:val="single" w:sz="4" w:space="0" w:color="00000A"/>
               <w:left w:val="single" w:sz="4" w:space="0" w:color="00000A"/>
               <w:bottom w:val="single" w:sz="4" w:space="0" w:color="00000A"/>
               <w:right w:val="single" w:sz="4" w:space="0" w:color="00000A"/>
@@ -13105,7 +13852,119 @@
             </w:tcBorders>
             <w:shd w:fill="auto" w:val="clear"/>
             <w:tcMar>
-              <w:left w:w="0" w:type="dxa"/>
+              <w:left w:w="-5" w:type="dxa"/>
+            </w:tcMar>
+          </w:tcPr>
+          <w:p>
+            <w:pPr>
+              <w:pStyle w:val="Normal"/>
+              <w:rPr>
+                <w:rFonts w:cs="Arial"/>
+              </w:rPr>
+            </w:pPr>
+            <w:r>
+              <w:rPr>
+                <w:rFonts w:cs="Arial"/>
+              </w:rPr>
+            </w:r>
+          </w:p>
+        </w:tc>
+      </w:tr>
+      <w:tr>
+        <w:trPr>
+          <w:trHeight w:val="238" w:hRule="atLeast"/>
+        </w:trPr>
+        <w:tc>
+          <w:tcPr>
+            <w:tcW w:w="2325" w:type="dxa"/>
+            <w:tcBorders>
+              <w:left w:val="single" w:sz="4" w:space="0" w:color="00000A"/>
+              <w:bottom w:val="single" w:sz="4" w:space="0" w:color="00000A"/>
+              <w:right w:val="single" w:sz="4" w:space="0" w:color="00000A"/>
+              <w:insideH w:val="single" w:sz="4" w:space="0" w:color="00000A"/>
+              <w:insideV w:val="single" w:sz="4" w:space="0" w:color="00000A"/>
+            </w:tcBorders>
+            <w:shd w:fill="auto" w:val="clear"/>
+            <w:tcMar>
+              <w:left w:w="-5" w:type="dxa"/>
+            </w:tcMar>
+          </w:tcPr>
+          <w:p>
+            <w:pPr>
+              <w:pStyle w:val="Normal"/>
+              <w:rPr/>
+            </w:pPr>
+            <w:r>
+              <w:rPr/>
+              <w:t>Einführungsbericht</w:t>
+            </w:r>
+          </w:p>
+        </w:tc>
+        <w:tc>
+          <w:tcPr>
+            <w:tcW w:w="2550" w:type="dxa"/>
+            <w:tcBorders>
+              <w:left w:val="single" w:sz="4" w:space="0" w:color="00000A"/>
+              <w:bottom w:val="single" w:sz="4" w:space="0" w:color="00000A"/>
+              <w:right w:val="single" w:sz="4" w:space="0" w:color="00000A"/>
+              <w:insideH w:val="single" w:sz="4" w:space="0" w:color="00000A"/>
+              <w:insideV w:val="single" w:sz="4" w:space="0" w:color="00000A"/>
+            </w:tcBorders>
+            <w:shd w:fill="auto" w:val="clear"/>
+            <w:tcMar>
+              <w:left w:w="-5" w:type="dxa"/>
+            </w:tcMar>
+          </w:tcPr>
+          <w:p>
+            <w:pPr>
+              <w:pStyle w:val="Normal"/>
+              <w:rPr/>
+            </w:pPr>
+            <w:r>
+              <w:rPr/>
+              <w:t>In Prüfung</w:t>
+            </w:r>
+          </w:p>
+        </w:tc>
+        <w:tc>
+          <w:tcPr>
+            <w:tcW w:w="1303" w:type="dxa"/>
+            <w:tcBorders>
+              <w:left w:val="single" w:sz="4" w:space="0" w:color="00000A"/>
+              <w:bottom w:val="single" w:sz="4" w:space="0" w:color="00000A"/>
+              <w:right w:val="single" w:sz="4" w:space="0" w:color="00000A"/>
+              <w:insideH w:val="single" w:sz="4" w:space="0" w:color="00000A"/>
+              <w:insideV w:val="single" w:sz="4" w:space="0" w:color="00000A"/>
+            </w:tcBorders>
+            <w:shd w:fill="auto" w:val="clear"/>
+            <w:tcMar>
+              <w:left w:w="-5" w:type="dxa"/>
+            </w:tcMar>
+          </w:tcPr>
+          <w:p>
+            <w:pPr>
+              <w:pStyle w:val="Normal"/>
+              <w:rPr/>
+            </w:pPr>
+            <w:r>
+              <w:rPr/>
+              <w:t>In Arbeit</w:t>
+            </w:r>
+          </w:p>
+        </w:tc>
+        <w:tc>
+          <w:tcPr>
+            <w:tcW w:w="2893" w:type="dxa"/>
+            <w:tcBorders>
+              <w:left w:val="single" w:sz="4" w:space="0" w:color="00000A"/>
+              <w:bottom w:val="single" w:sz="4" w:space="0" w:color="00000A"/>
+              <w:right w:val="single" w:sz="4" w:space="0" w:color="00000A"/>
+              <w:insideH w:val="single" w:sz="4" w:space="0" w:color="00000A"/>
+              <w:insideV w:val="single" w:sz="4" w:space="0" w:color="00000A"/>
+            </w:tcBorders>
+            <w:shd w:fill="auto" w:val="clear"/>
+            <w:tcMar>
+              <w:left w:w="-5" w:type="dxa"/>
             </w:tcMar>
           </w:tcPr>
           <w:p>
@@ -13194,7 +14053,7 @@
         </w:tblBorders>
         <w:tblCellMar>
           <w:top w:w="0" w:type="dxa"/>
-          <w:left w:w="38" w:type="dxa"/>
+          <w:left w:w="33" w:type="dxa"/>
           <w:bottom w:w="0" w:type="dxa"/>
           <w:right w:w="108" w:type="dxa"/>
         </w:tblCellMar>
@@ -13227,7 +14086,7 @@
             </w:tcBorders>
             <w:shd w:color="auto" w:fill="DBE5F1" w:themeFill="accent1" w:themeFillTint="33" w:val="clear"/>
             <w:tcMar>
-              <w:left w:w="38" w:type="dxa"/>
+              <w:left w:w="33" w:type="dxa"/>
             </w:tcMar>
           </w:tcPr>
           <w:p>
@@ -13262,7 +14121,7 @@
             </w:tcBorders>
             <w:shd w:color="auto" w:fill="DBE5F1" w:themeFill="accent1" w:themeFillTint="33" w:val="clear"/>
             <w:tcMar>
-              <w:left w:w="38" w:type="dxa"/>
+              <w:left w:w="33" w:type="dxa"/>
             </w:tcMar>
           </w:tcPr>
           <w:p>
@@ -13297,7 +14156,7 @@
             </w:tcBorders>
             <w:shd w:color="auto" w:fill="DBE5F1" w:themeFill="accent1" w:themeFillTint="33" w:val="clear"/>
             <w:tcMar>
-              <w:left w:w="38" w:type="dxa"/>
+              <w:left w:w="33" w:type="dxa"/>
             </w:tcMar>
           </w:tcPr>
           <w:p>
@@ -13332,7 +14191,7 @@
             </w:tcBorders>
             <w:shd w:color="auto" w:fill="DBE5F1" w:themeFill="accent1" w:themeFillTint="33" w:val="clear"/>
             <w:tcMar>
-              <w:left w:w="38" w:type="dxa"/>
+              <w:left w:w="33" w:type="dxa"/>
             </w:tcMar>
           </w:tcPr>
           <w:p>
@@ -13367,7 +14226,7 @@
             </w:tcBorders>
             <w:shd w:color="auto" w:fill="DBE5F1" w:themeFill="accent1" w:themeFillTint="33" w:val="clear"/>
             <w:tcMar>
-              <w:left w:w="38" w:type="dxa"/>
+              <w:left w:w="33" w:type="dxa"/>
             </w:tcMar>
           </w:tcPr>
           <w:p>
@@ -13402,7 +14261,7 @@
             </w:tcBorders>
             <w:shd w:color="auto" w:fill="DBE5F1" w:themeFill="accent1" w:themeFillTint="33" w:val="clear"/>
             <w:tcMar>
-              <w:left w:w="38" w:type="dxa"/>
+              <w:left w:w="33" w:type="dxa"/>
             </w:tcMar>
           </w:tcPr>
           <w:p>
@@ -13437,7 +14296,7 @@
             </w:tcBorders>
             <w:shd w:color="auto" w:fill="DBE5F1" w:themeFill="accent1" w:themeFillTint="33" w:val="clear"/>
             <w:tcMar>
-              <w:left w:w="38" w:type="dxa"/>
+              <w:left w:w="33" w:type="dxa"/>
             </w:tcMar>
           </w:tcPr>
           <w:p>
@@ -13477,7 +14336,7 @@
             </w:tcBorders>
             <w:shd w:color="auto" w:fill="auto" w:val="clear"/>
             <w:tcMar>
-              <w:left w:w="38" w:type="dxa"/>
+              <w:left w:w="33" w:type="dxa"/>
             </w:tcMar>
           </w:tcPr>
           <w:p>
@@ -13505,7 +14364,7 @@
             </w:tcBorders>
             <w:shd w:fill="auto" w:val="clear"/>
             <w:tcMar>
-              <w:left w:w="38" w:type="dxa"/>
+              <w:left w:w="33" w:type="dxa"/>
             </w:tcMar>
           </w:tcPr>
           <w:p>
@@ -13541,7 +14400,7 @@
             </w:tcBorders>
             <w:shd w:fill="auto" w:val="clear"/>
             <w:tcMar>
-              <w:left w:w="38" w:type="dxa"/>
+              <w:left w:w="33" w:type="dxa"/>
             </w:tcMar>
           </w:tcPr>
           <w:p>
@@ -13577,7 +14436,7 @@
             </w:tcBorders>
             <w:shd w:color="auto" w:fill="auto" w:val="clear"/>
             <w:tcMar>
-              <w:left w:w="38" w:type="dxa"/>
+              <w:left w:w="33" w:type="dxa"/>
             </w:tcMar>
           </w:tcPr>
           <w:p>
@@ -13608,7 +14467,7 @@
             </w:tcBorders>
             <w:shd w:fill="auto" w:val="clear"/>
             <w:tcMar>
-              <w:left w:w="38" w:type="dxa"/>
+              <w:left w:w="33" w:type="dxa"/>
             </w:tcMar>
           </w:tcPr>
           <w:p>
@@ -13639,7 +14498,7 @@
             </w:tcBorders>
             <w:shd w:fill="FF7F00" w:val="clear"/>
             <w:tcMar>
-              <w:left w:w="38" w:type="dxa"/>
+              <w:left w:w="33" w:type="dxa"/>
             </w:tcMar>
           </w:tcPr>
           <w:p>
@@ -13670,7 +14529,7 @@
             </w:tcBorders>
             <w:shd w:fill="auto" w:val="clear"/>
             <w:tcMar>
-              <w:left w:w="38" w:type="dxa"/>
+              <w:left w:w="33" w:type="dxa"/>
             </w:tcMar>
           </w:tcPr>
           <w:p>
@@ -13709,7 +14568,7 @@
             </w:tcBorders>
             <w:shd w:color="auto" w:fill="auto" w:val="clear"/>
             <w:tcMar>
-              <w:left w:w="38" w:type="dxa"/>
+              <w:left w:w="33" w:type="dxa"/>
             </w:tcMar>
           </w:tcPr>
           <w:p>
@@ -13737,7 +14596,7 @@
             </w:tcBorders>
             <w:shd w:fill="auto" w:val="clear"/>
             <w:tcMar>
-              <w:left w:w="38" w:type="dxa"/>
+              <w:left w:w="33" w:type="dxa"/>
             </w:tcMar>
           </w:tcPr>
           <w:p>
@@ -13782,7 +14641,7 @@
             </w:tcBorders>
             <w:shd w:fill="auto" w:val="clear"/>
             <w:tcMar>
-              <w:left w:w="38" w:type="dxa"/>
+              <w:left w:w="33" w:type="dxa"/>
             </w:tcMar>
           </w:tcPr>
           <w:p>
@@ -13827,7 +14686,7 @@
             </w:tcBorders>
             <w:shd w:color="auto" w:fill="auto" w:val="clear"/>
             <w:tcMar>
-              <w:left w:w="38" w:type="dxa"/>
+              <w:left w:w="33" w:type="dxa"/>
             </w:tcMar>
           </w:tcPr>
           <w:p>
@@ -13855,7 +14714,7 @@
             </w:tcBorders>
             <w:shd w:fill="auto" w:val="clear"/>
             <w:tcMar>
-              <w:left w:w="38" w:type="dxa"/>
+              <w:left w:w="33" w:type="dxa"/>
             </w:tcMar>
           </w:tcPr>
           <w:p>
@@ -13883,7 +14742,7 @@
             </w:tcBorders>
             <w:shd w:color="auto" w:fill="FFC000" w:val="clear"/>
             <w:tcMar>
-              <w:left w:w="38" w:type="dxa"/>
+              <w:left w:w="33" w:type="dxa"/>
             </w:tcMar>
           </w:tcPr>
           <w:p>
@@ -13911,7 +14770,7 @@
             </w:tcBorders>
             <w:shd w:fill="auto" w:val="clear"/>
             <w:tcMar>
-              <w:left w:w="38" w:type="dxa"/>
+              <w:left w:w="33" w:type="dxa"/>
             </w:tcMar>
           </w:tcPr>
           <w:p>
@@ -13947,7 +14806,7 @@
             </w:tcBorders>
             <w:shd w:color="auto" w:fill="auto" w:val="clear"/>
             <w:tcMar>
-              <w:left w:w="38" w:type="dxa"/>
+              <w:left w:w="33" w:type="dxa"/>
             </w:tcMar>
           </w:tcPr>
           <w:p>
@@ -13975,7 +14834,7 @@
             </w:tcBorders>
             <w:shd w:fill="auto" w:val="clear"/>
             <w:tcMar>
-              <w:left w:w="38" w:type="dxa"/>
+              <w:left w:w="33" w:type="dxa"/>
             </w:tcMar>
           </w:tcPr>
           <w:p>
@@ -14020,7 +14879,7 @@
             </w:tcBorders>
             <w:shd w:fill="auto" w:val="clear"/>
             <w:tcMar>
-              <w:left w:w="38" w:type="dxa"/>
+              <w:left w:w="33" w:type="dxa"/>
             </w:tcMar>
           </w:tcPr>
           <w:p>
@@ -14065,7 +14924,7 @@
             </w:tcBorders>
             <w:shd w:color="auto" w:fill="auto" w:val="clear"/>
             <w:tcMar>
-              <w:left w:w="38" w:type="dxa"/>
+              <w:left w:w="33" w:type="dxa"/>
             </w:tcMar>
           </w:tcPr>
           <w:p>
@@ -14093,7 +14952,7 @@
             </w:tcBorders>
             <w:shd w:fill="auto" w:val="clear"/>
             <w:tcMar>
-              <w:left w:w="38" w:type="dxa"/>
+              <w:left w:w="33" w:type="dxa"/>
             </w:tcMar>
           </w:tcPr>
           <w:p>
@@ -14121,7 +14980,7 @@
             </w:tcBorders>
             <w:shd w:color="auto" w:fill="FFC000" w:val="clear"/>
             <w:tcMar>
-              <w:left w:w="38" w:type="dxa"/>
+              <w:left w:w="33" w:type="dxa"/>
             </w:tcMar>
           </w:tcPr>
           <w:p>
@@ -14149,7 +15008,7 @@
             </w:tcBorders>
             <w:shd w:fill="auto" w:val="clear"/>
             <w:tcMar>
-              <w:left w:w="38" w:type="dxa"/>
+              <w:left w:w="33" w:type="dxa"/>
             </w:tcMar>
           </w:tcPr>
           <w:p>
@@ -14185,7 +15044,7 @@
             </w:tcBorders>
             <w:shd w:color="auto" w:fill="auto" w:val="clear"/>
             <w:tcMar>
-              <w:left w:w="38" w:type="dxa"/>
+              <w:left w:w="33" w:type="dxa"/>
             </w:tcMar>
           </w:tcPr>
           <w:p>
@@ -14213,7 +15072,7 @@
             </w:tcBorders>
             <w:shd w:fill="auto" w:val="clear"/>
             <w:tcMar>
-              <w:left w:w="38" w:type="dxa"/>
+              <w:left w:w="33" w:type="dxa"/>
             </w:tcMar>
           </w:tcPr>
           <w:p>
@@ -14258,7 +15117,7 @@
             </w:tcBorders>
             <w:shd w:fill="auto" w:val="clear"/>
             <w:tcMar>
-              <w:left w:w="38" w:type="dxa"/>
+              <w:left w:w="33" w:type="dxa"/>
             </w:tcMar>
           </w:tcPr>
           <w:p>
@@ -14303,7 +15162,7 @@
             </w:tcBorders>
             <w:shd w:color="auto" w:fill="auto" w:val="clear"/>
             <w:tcMar>
-              <w:left w:w="38" w:type="dxa"/>
+              <w:left w:w="33" w:type="dxa"/>
             </w:tcMar>
           </w:tcPr>
           <w:p>
@@ -14331,7 +15190,7 @@
             </w:tcBorders>
             <w:shd w:fill="auto" w:val="clear"/>
             <w:tcMar>
-              <w:left w:w="38" w:type="dxa"/>
+              <w:left w:w="33" w:type="dxa"/>
             </w:tcMar>
           </w:tcPr>
           <w:p>
@@ -14359,7 +15218,7 @@
             </w:tcBorders>
             <w:shd w:fill="E12839" w:val="clear"/>
             <w:tcMar>
-              <w:left w:w="38" w:type="dxa"/>
+              <w:left w:w="33" w:type="dxa"/>
             </w:tcMar>
           </w:tcPr>
           <w:p>
@@ -14387,7 +15246,7 @@
             </w:tcBorders>
             <w:shd w:fill="auto" w:val="clear"/>
             <w:tcMar>
-              <w:left w:w="38" w:type="dxa"/>
+              <w:left w:w="33" w:type="dxa"/>
             </w:tcMar>
           </w:tcPr>
           <w:p>
@@ -14423,7 +15282,7 @@
             </w:tcBorders>
             <w:shd w:color="auto" w:fill="auto" w:val="clear"/>
             <w:tcMar>
-              <w:left w:w="38" w:type="dxa"/>
+              <w:left w:w="33" w:type="dxa"/>
             </w:tcMar>
           </w:tcPr>
           <w:p>
@@ -14451,7 +15310,7 @@
             </w:tcBorders>
             <w:shd w:fill="auto" w:val="clear"/>
             <w:tcMar>
-              <w:left w:w="38" w:type="dxa"/>
+              <w:left w:w="33" w:type="dxa"/>
             </w:tcMar>
           </w:tcPr>
           <w:p>
@@ -14479,7 +15338,7 @@
             </w:tcBorders>
             <w:shd w:fill="auto" w:val="clear"/>
             <w:tcMar>
-              <w:left w:w="38" w:type="dxa"/>
+              <w:left w:w="33" w:type="dxa"/>
             </w:tcMar>
           </w:tcPr>
           <w:p>
@@ -14507,7 +15366,7 @@
             </w:tcBorders>
             <w:shd w:color="auto" w:fill="auto" w:val="clear"/>
             <w:tcMar>
-              <w:left w:w="38" w:type="dxa"/>
+              <w:left w:w="33" w:type="dxa"/>
             </w:tcMar>
           </w:tcPr>
           <w:p>
@@ -14535,7 +15394,7 @@
             </w:tcBorders>
             <w:shd w:fill="auto" w:val="clear"/>
             <w:tcMar>
-              <w:left w:w="38" w:type="dxa"/>
+              <w:left w:w="33" w:type="dxa"/>
             </w:tcMar>
           </w:tcPr>
           <w:p>
@@ -14563,7 +15422,7 @@
             </w:tcBorders>
             <w:shd w:fill="FF7F00" w:val="clear"/>
             <w:tcMar>
-              <w:left w:w="38" w:type="dxa"/>
+              <w:left w:w="33" w:type="dxa"/>
             </w:tcMar>
           </w:tcPr>
           <w:p>
@@ -14591,7 +15450,7 @@
             </w:tcBorders>
             <w:shd w:fill="auto" w:val="clear"/>
             <w:tcMar>
-              <w:left w:w="38" w:type="dxa"/>
+              <w:left w:w="33" w:type="dxa"/>
             </w:tcMar>
           </w:tcPr>
           <w:p>
@@ -14680,7 +15539,7 @@
         </w:tblBorders>
         <w:tblCellMar>
           <w:top w:w="0" w:type="dxa"/>
-          <w:left w:w="38" w:type="dxa"/>
+          <w:left w:w="33" w:type="dxa"/>
           <w:bottom w:w="0" w:type="dxa"/>
           <w:right w:w="108" w:type="dxa"/>
         </w:tblCellMar>
@@ -14714,7 +15573,7 @@
             </w:tcBorders>
             <w:shd w:color="auto" w:fill="C6D9F1" w:themeFill="text2" w:themeFillTint="33" w:val="clear"/>
             <w:tcMar>
-              <w:left w:w="38" w:type="dxa"/>
+              <w:left w:w="33" w:type="dxa"/>
             </w:tcMar>
           </w:tcPr>
           <w:p>
@@ -14754,7 +15613,7 @@
             </w:tcBorders>
             <w:shd w:color="auto" w:fill="auto" w:val="clear"/>
             <w:tcMar>
-              <w:left w:w="38" w:type="dxa"/>
+              <w:left w:w="33" w:type="dxa"/>
             </w:tcMar>
           </w:tcPr>
           <w:p>
@@ -14794,7 +15653,7 @@
             </w:tcBorders>
             <w:shd w:color="auto" w:fill="C6D9F1" w:themeFill="text2" w:themeFillTint="33" w:val="clear"/>
             <w:tcMar>
-              <w:left w:w="38" w:type="dxa"/>
+              <w:left w:w="33" w:type="dxa"/>
             </w:tcMar>
           </w:tcPr>
           <w:p>
@@ -14840,7 +15699,7 @@
             </w:tcBorders>
             <w:shd w:color="auto" w:fill="C6D9F1" w:themeFill="text2" w:themeFillTint="33" w:val="clear"/>
             <w:tcMar>
-              <w:left w:w="38" w:type="dxa"/>
+              <w:left w:w="33" w:type="dxa"/>
             </w:tcMar>
           </w:tcPr>
           <w:p>
@@ -14879,7 +15738,7 @@
             </w:tcBorders>
             <w:shd w:color="auto" w:fill="C6D9F1" w:themeFill="text2" w:themeFillTint="33" w:val="clear"/>
             <w:tcMar>
-              <w:left w:w="38" w:type="dxa"/>
+              <w:left w:w="33" w:type="dxa"/>
             </w:tcMar>
           </w:tcPr>
           <w:p>
@@ -14920,7 +15779,7 @@
             </w:tcBorders>
             <w:shd w:color="auto" w:fill="C6D9F1" w:themeFill="text2" w:themeFillTint="33" w:val="clear"/>
             <w:tcMar>
-              <w:left w:w="38" w:type="dxa"/>
+              <w:left w:w="33" w:type="dxa"/>
             </w:tcMar>
           </w:tcPr>
           <w:p>
@@ -14961,7 +15820,7 @@
             </w:tcBorders>
             <w:shd w:color="auto" w:fill="C6D9F1" w:themeFill="text2" w:themeFillTint="33" w:val="clear"/>
             <w:tcMar>
-              <w:left w:w="38" w:type="dxa"/>
+              <w:left w:w="33" w:type="dxa"/>
             </w:tcMar>
           </w:tcPr>
           <w:p>
@@ -15002,7 +15861,7 @@
             </w:tcBorders>
             <w:shd w:color="auto" w:fill="auto" w:val="clear"/>
             <w:tcMar>
-              <w:left w:w="38" w:type="dxa"/>
+              <w:left w:w="33" w:type="dxa"/>
             </w:tcMar>
           </w:tcPr>
           <w:p>
@@ -15040,7 +15899,7 @@
             </w:tcBorders>
             <w:shd w:color="auto" w:fill="C6D9F1" w:themeFill="text2" w:themeFillTint="33" w:val="clear"/>
             <w:tcMar>
-              <w:left w:w="38" w:type="dxa"/>
+              <w:left w:w="33" w:type="dxa"/>
             </w:tcMar>
           </w:tcPr>
           <w:p>
@@ -15079,7 +15938,7 @@
             </w:tcBorders>
             <w:shd w:color="auto" w:fill="C6D9F1" w:themeFill="text2" w:themeFillTint="33" w:val="clear"/>
             <w:tcMar>
-              <w:left w:w="38" w:type="dxa"/>
+              <w:left w:w="33" w:type="dxa"/>
             </w:tcMar>
           </w:tcPr>
           <w:p>
@@ -15123,7 +15982,7 @@
             </w:tcBorders>
             <w:shd w:fill="auto" w:val="clear"/>
             <w:tcMar>
-              <w:left w:w="38" w:type="dxa"/>
+              <w:left w:w="33" w:type="dxa"/>
             </w:tcMar>
           </w:tcPr>
           <w:p>
@@ -15159,7 +16018,7 @@
             </w:tcBorders>
             <w:shd w:fill="auto" w:val="clear"/>
             <w:tcMar>
-              <w:left w:w="38" w:type="dxa"/>
+              <w:left w:w="33" w:type="dxa"/>
             </w:tcMar>
           </w:tcPr>
           <w:p>
@@ -15211,7 +16070,7 @@
             </w:tcBorders>
             <w:shd w:fill="auto" w:val="clear"/>
             <w:tcMar>
-              <w:left w:w="38" w:type="dxa"/>
+              <w:left w:w="33" w:type="dxa"/>
             </w:tcMar>
           </w:tcPr>
           <w:p>
@@ -15252,7 +16111,7 @@
             </w:tcBorders>
             <w:shd w:fill="auto" w:val="clear"/>
             <w:tcMar>
-              <w:left w:w="38" w:type="dxa"/>
+              <w:left w:w="33" w:type="dxa"/>
             </w:tcMar>
           </w:tcPr>
           <w:p>
@@ -15291,7 +16150,7 @@
             </w:tcBorders>
             <w:shd w:color="auto" w:fill="auto" w:val="clear"/>
             <w:tcMar>
-              <w:left w:w="38" w:type="dxa"/>
+              <w:left w:w="33" w:type="dxa"/>
             </w:tcMar>
           </w:tcPr>
           <w:p>
@@ -15329,7 +16188,7 @@
             </w:tcBorders>
             <w:shd w:color="auto" w:fill="auto" w:val="clear"/>
             <w:tcMar>
-              <w:left w:w="38" w:type="dxa"/>
+              <w:left w:w="33" w:type="dxa"/>
             </w:tcMar>
           </w:tcPr>
           <w:p>
@@ -15365,7 +16224,7 @@
             </w:tcBorders>
             <w:shd w:color="auto" w:fill="auto" w:val="clear"/>
             <w:tcMar>
-              <w:left w:w="38" w:type="dxa"/>
+              <w:left w:w="33" w:type="dxa"/>
             </w:tcMar>
           </w:tcPr>
           <w:p>
@@ -15409,7 +16268,7 @@
             </w:tcBorders>
             <w:shd w:fill="auto" w:val="clear"/>
             <w:tcMar>
-              <w:left w:w="38" w:type="dxa"/>
+              <w:left w:w="33" w:type="dxa"/>
             </w:tcMar>
           </w:tcPr>
           <w:p>
@@ -15445,7 +16304,7 @@
             </w:tcBorders>
             <w:shd w:fill="auto" w:val="clear"/>
             <w:tcMar>
-              <w:left w:w="38" w:type="dxa"/>
+              <w:left w:w="33" w:type="dxa"/>
             </w:tcMar>
           </w:tcPr>
           <w:p>
@@ -15486,7 +16345,7 @@
             </w:tcBorders>
             <w:shd w:fill="auto" w:val="clear"/>
             <w:tcMar>
-              <w:left w:w="38" w:type="dxa"/>
+              <w:left w:w="33" w:type="dxa"/>
             </w:tcMar>
           </w:tcPr>
           <w:p>
@@ -15527,7 +16386,7 @@
             </w:tcBorders>
             <w:shd w:fill="auto" w:val="clear"/>
             <w:tcMar>
-              <w:left w:w="38" w:type="dxa"/>
+              <w:left w:w="33" w:type="dxa"/>
             </w:tcMar>
           </w:tcPr>
           <w:p>
@@ -15568,7 +16427,7 @@
             </w:tcBorders>
             <w:shd w:color="auto" w:fill="auto" w:val="clear"/>
             <w:tcMar>
-              <w:left w:w="38" w:type="dxa"/>
+              <w:left w:w="33" w:type="dxa"/>
             </w:tcMar>
           </w:tcPr>
           <w:p>
@@ -15606,7 +16465,7 @@
             </w:tcBorders>
             <w:shd w:color="auto" w:fill="auto" w:val="clear"/>
             <w:tcMar>
-              <w:left w:w="38" w:type="dxa"/>
+              <w:left w:w="33" w:type="dxa"/>
             </w:tcMar>
           </w:tcPr>
           <w:p>
@@ -15642,7 +16501,7 @@
             </w:tcBorders>
             <w:shd w:color="auto" w:fill="auto" w:val="clear"/>
             <w:tcMar>
-              <w:left w:w="38" w:type="dxa"/>
+              <w:left w:w="33" w:type="dxa"/>
             </w:tcMar>
           </w:tcPr>
           <w:p>
@@ -15686,7 +16545,7 @@
             </w:tcBorders>
             <w:shd w:fill="auto" w:val="clear"/>
             <w:tcMar>
-              <w:left w:w="38" w:type="dxa"/>
+              <w:left w:w="33" w:type="dxa"/>
             </w:tcMar>
           </w:tcPr>
           <w:p>
@@ -15722,7 +16581,7 @@
             </w:tcBorders>
             <w:shd w:fill="auto" w:val="clear"/>
             <w:tcMar>
-              <w:left w:w="38" w:type="dxa"/>
+              <w:left w:w="33" w:type="dxa"/>
             </w:tcMar>
           </w:tcPr>
           <w:p>
@@ -15763,7 +16622,7 @@
             </w:tcBorders>
             <w:shd w:fill="auto" w:val="clear"/>
             <w:tcMar>
-              <w:left w:w="38" w:type="dxa"/>
+              <w:left w:w="33" w:type="dxa"/>
             </w:tcMar>
           </w:tcPr>
           <w:p>
@@ -15804,7 +16663,7 @@
             </w:tcBorders>
             <w:shd w:fill="auto" w:val="clear"/>
             <w:tcMar>
-              <w:left w:w="38" w:type="dxa"/>
+              <w:left w:w="33" w:type="dxa"/>
             </w:tcMar>
           </w:tcPr>
           <w:p>
@@ -15845,7 +16704,7 @@
             </w:tcBorders>
             <w:shd w:color="auto" w:fill="auto" w:val="clear"/>
             <w:tcMar>
-              <w:left w:w="38" w:type="dxa"/>
+              <w:left w:w="33" w:type="dxa"/>
             </w:tcMar>
           </w:tcPr>
           <w:p>
@@ -15883,7 +16742,7 @@
             </w:tcBorders>
             <w:shd w:color="auto" w:fill="auto" w:val="clear"/>
             <w:tcMar>
-              <w:left w:w="38" w:type="dxa"/>
+              <w:left w:w="33" w:type="dxa"/>
             </w:tcMar>
           </w:tcPr>
           <w:p>
@@ -15919,7 +16778,7 @@
             </w:tcBorders>
             <w:shd w:color="auto" w:fill="auto" w:val="clear"/>
             <w:tcMar>
-              <w:left w:w="38" w:type="dxa"/>
+              <w:left w:w="33" w:type="dxa"/>
             </w:tcMar>
           </w:tcPr>
           <w:p>
@@ -16149,7 +17008,7 @@
             <w:fldChar w:fldCharType="separate"/>
           </w:r>
           <w:r>
-            <w:t>2</w:t>
+            <w:t>1</w:t>
           </w:r>
           <w:r>
             <w:fldChar w:fldCharType="end"/>
@@ -16175,7 +17034,7 @@
             <w:fldChar w:fldCharType="separate"/>
           </w:r>
           <w:r>
-            <w:t>6</w:t>
+            <w:t>7</w:t>
           </w:r>
           <w:r>
             <w:fldChar w:fldCharType="end"/>
@@ -16380,7 +17239,7 @@
             <w:fldChar w:fldCharType="separate"/>
           </w:r>
           <w:r>
-            <w:t>6</w:t>
+            <w:t>7</w:t>
           </w:r>
           <w:r>
             <w:fldChar w:fldCharType="end"/>
@@ -16406,7 +17265,7 @@
             <w:fldChar w:fldCharType="separate"/>
           </w:r>
           <w:r>
-            <w:t>6</w:t>
+            <w:t>7</w:t>
           </w:r>
           <w:r>
             <w:fldChar w:fldCharType="end"/>
@@ -16643,7 +17502,7 @@
           <w:r>
             <w:rPr/>
             <w:drawing>
-              <wp:anchor behindDoc="1" distT="0" distB="0" distL="133350" distR="114300" simplePos="0" locked="0" layoutInCell="1" allowOverlap="1" relativeHeight="7">
+              <wp:anchor behindDoc="1" distT="0" distB="0" distL="133350" distR="114300" simplePos="0" locked="0" layoutInCell="1" allowOverlap="1" relativeHeight="8">
                 <wp:simplePos x="0" y="0"/>
                 <wp:positionH relativeFrom="column">
                   <wp:posOffset>-114935</wp:posOffset>
@@ -22775,6 +23634,239 @@
       <w:rFonts w:cs="OpenSymbol"/>
     </w:rPr>
   </w:style>
+  <w:style w:type="character" w:styleId="ListLabel534">
+    <w:name w:val="ListLabel 534"/>
+    <w:qFormat/>
+    <w:rPr>
+      <w:b/>
+      <w:i w:val="false"/>
+      <w:sz w:val="24"/>
+      <w:szCs w:val="32"/>
+    </w:rPr>
+  </w:style>
+  <w:style w:type="character" w:styleId="ListLabel535">
+    <w:name w:val="ListLabel 535"/>
+    <w:qFormat/>
+    <w:rPr>
+      <w:b/>
+      <w:i w:val="false"/>
+      <w:sz w:val="28"/>
+      <w:szCs w:val="28"/>
+    </w:rPr>
+  </w:style>
+  <w:style w:type="character" w:styleId="ListLabel536">
+    <w:name w:val="ListLabel 536"/>
+    <w:qFormat/>
+    <w:rPr>
+      <w:b/>
+      <w:i w:val="false"/>
+      <w:sz w:val="24"/>
+      <w:szCs w:val="24"/>
+    </w:rPr>
+  </w:style>
+  <w:style w:type="character" w:styleId="ListLabel537">
+    <w:name w:val="ListLabel 537"/>
+    <w:qFormat/>
+    <w:rPr>
+      <w:b/>
+      <w:i w:val="false"/>
+      <w:sz w:val="22"/>
+      <w:szCs w:val="22"/>
+    </w:rPr>
+  </w:style>
+  <w:style w:type="character" w:styleId="ListLabel538">
+    <w:name w:val="ListLabel 538"/>
+    <w:qFormat/>
+    <w:rPr>
+      <w:b w:val="false"/>
+      <w:i w:val="false"/>
+      <w:sz w:val="22"/>
+      <w:szCs w:val="22"/>
+    </w:rPr>
+  </w:style>
+  <w:style w:type="character" w:styleId="ListLabel539">
+    <w:name w:val="ListLabel 539"/>
+    <w:qFormat/>
+    <w:rPr>
+      <w:b w:val="false"/>
+      <w:i w:val="false"/>
+      <w:sz w:val="22"/>
+      <w:szCs w:val="22"/>
+    </w:rPr>
+  </w:style>
+  <w:style w:type="character" w:styleId="ListLabel540">
+    <w:name w:val="ListLabel 540"/>
+    <w:qFormat/>
+    <w:rPr>
+      <w:b w:val="false"/>
+      <w:i w:val="false"/>
+      <w:sz w:val="22"/>
+      <w:szCs w:val="22"/>
+    </w:rPr>
+  </w:style>
+  <w:style w:type="character" w:styleId="ListLabel541">
+    <w:name w:val="ListLabel 541"/>
+    <w:qFormat/>
+    <w:rPr>
+      <w:b w:val="false"/>
+      <w:i w:val="false"/>
+      <w:sz w:val="22"/>
+      <w:szCs w:val="22"/>
+    </w:rPr>
+  </w:style>
+  <w:style w:type="character" w:styleId="ListLabel542">
+    <w:name w:val="ListLabel 542"/>
+    <w:qFormat/>
+    <w:rPr>
+      <w:b/>
+      <w:i w:val="false"/>
+      <w:sz w:val="32"/>
+      <w:szCs w:val="32"/>
+    </w:rPr>
+  </w:style>
+  <w:style w:type="character" w:styleId="ListLabel543">
+    <w:name w:val="ListLabel 543"/>
+    <w:qFormat/>
+    <w:rPr>
+      <w:b/>
+      <w:i w:val="false"/>
+      <w:sz w:val="28"/>
+      <w:szCs w:val="28"/>
+    </w:rPr>
+  </w:style>
+  <w:style w:type="character" w:styleId="ListLabel544">
+    <w:name w:val="ListLabel 544"/>
+    <w:qFormat/>
+    <w:rPr>
+      <w:b/>
+      <w:i w:val="false"/>
+      <w:sz w:val="24"/>
+      <w:szCs w:val="24"/>
+    </w:rPr>
+  </w:style>
+  <w:style w:type="character" w:styleId="ListLabel545">
+    <w:name w:val="ListLabel 545"/>
+    <w:qFormat/>
+    <w:rPr>
+      <w:b/>
+      <w:i w:val="false"/>
+      <w:sz w:val="22"/>
+      <w:szCs w:val="22"/>
+    </w:rPr>
+  </w:style>
+  <w:style w:type="character" w:styleId="ListLabel546">
+    <w:name w:val="ListLabel 546"/>
+    <w:qFormat/>
+    <w:rPr>
+      <w:b/>
+      <w:i w:val="false"/>
+      <w:sz w:val="22"/>
+      <w:szCs w:val="22"/>
+    </w:rPr>
+  </w:style>
+  <w:style w:type="character" w:styleId="ListLabel547">
+    <w:name w:val="ListLabel 547"/>
+    <w:qFormat/>
+    <w:rPr>
+      <w:b w:val="false"/>
+      <w:i w:val="false"/>
+      <w:sz w:val="22"/>
+      <w:szCs w:val="22"/>
+    </w:rPr>
+  </w:style>
+  <w:style w:type="character" w:styleId="ListLabel548">
+    <w:name w:val="ListLabel 548"/>
+    <w:qFormat/>
+    <w:rPr>
+      <w:b w:val="false"/>
+      <w:i w:val="false"/>
+      <w:sz w:val="22"/>
+      <w:szCs w:val="22"/>
+    </w:rPr>
+  </w:style>
+  <w:style w:type="character" w:styleId="ListLabel549">
+    <w:name w:val="ListLabel 549"/>
+    <w:qFormat/>
+    <w:rPr>
+      <w:b w:val="false"/>
+      <w:i w:val="false"/>
+      <w:sz w:val="22"/>
+      <w:szCs w:val="22"/>
+    </w:rPr>
+  </w:style>
+  <w:style w:type="character" w:styleId="ListLabel550">
+    <w:name w:val="ListLabel 550"/>
+    <w:qFormat/>
+    <w:rPr>
+      <w:b w:val="false"/>
+      <w:i w:val="false"/>
+      <w:sz w:val="22"/>
+      <w:szCs w:val="22"/>
+    </w:rPr>
+  </w:style>
+  <w:style w:type="character" w:styleId="ListLabel551">
+    <w:name w:val="ListLabel 551"/>
+    <w:qFormat/>
+    <w:rPr>
+      <w:rFonts w:cs="OpenSymbol"/>
+    </w:rPr>
+  </w:style>
+  <w:style w:type="character" w:styleId="ListLabel552">
+    <w:name w:val="ListLabel 552"/>
+    <w:qFormat/>
+    <w:rPr>
+      <w:rFonts w:cs="OpenSymbol"/>
+    </w:rPr>
+  </w:style>
+  <w:style w:type="character" w:styleId="ListLabel553">
+    <w:name w:val="ListLabel 553"/>
+    <w:qFormat/>
+    <w:rPr>
+      <w:rFonts w:cs="OpenSymbol"/>
+    </w:rPr>
+  </w:style>
+  <w:style w:type="character" w:styleId="ListLabel554">
+    <w:name w:val="ListLabel 554"/>
+    <w:qFormat/>
+    <w:rPr>
+      <w:rFonts w:cs="OpenSymbol"/>
+    </w:rPr>
+  </w:style>
+  <w:style w:type="character" w:styleId="ListLabel555">
+    <w:name w:val="ListLabel 555"/>
+    <w:qFormat/>
+    <w:rPr>
+      <w:rFonts w:cs="OpenSymbol"/>
+    </w:rPr>
+  </w:style>
+  <w:style w:type="character" w:styleId="ListLabel556">
+    <w:name w:val="ListLabel 556"/>
+    <w:qFormat/>
+    <w:rPr>
+      <w:rFonts w:cs="OpenSymbol"/>
+    </w:rPr>
+  </w:style>
+  <w:style w:type="character" w:styleId="ListLabel557">
+    <w:name w:val="ListLabel 557"/>
+    <w:qFormat/>
+    <w:rPr>
+      <w:rFonts w:cs="OpenSymbol"/>
+    </w:rPr>
+  </w:style>
+  <w:style w:type="character" w:styleId="ListLabel558">
+    <w:name w:val="ListLabel 558"/>
+    <w:qFormat/>
+    <w:rPr>
+      <w:rFonts w:cs="OpenSymbol"/>
+    </w:rPr>
+  </w:style>
+  <w:style w:type="character" w:styleId="ListLabel559">
+    <w:name w:val="ListLabel 559"/>
+    <w:qFormat/>
+    <w:rPr>
+      <w:rFonts w:cs="OpenSymbol"/>
+    </w:rPr>
+  </w:style>
   <w:style w:type="paragraph" w:styleId="Berschrift">
     <w:name w:val="Überschrift"/>
     <w:basedOn w:val="Normal"/>
@@ -23514,7 +24606,7 @@
     <w:qFormat/>
     <w:pPr>
       <w:widowControl/>
-      <w:overflowPunct w:val="true"/>
+      <w:overflowPunct w:val="false"/>
       <w:bidi w:val="0"/>
       <w:spacing w:lineRule="exact" w:line="20" w:before="360" w:after="0"/>
       <w:jc w:val="left"/>

</xml_diff>